<commit_message>
MDS-40 Update course project
</commit_message>
<xml_diff>
--- a/Documentation/Course_project.docx
+++ b/Documentation/Course_project.docx
@@ -161,7 +161,33 @@
         <w:rPr>
           <w:i/>
         </w:rPr>
-        <w:t>Система оплаты услуг ЖКХ «УслугиВдом»</w:t>
+        <w:t>Система оплаты услуг ЖКХ «</w:t>
+      </w:r>
+      <w:proofErr w:type="spellStart"/>
+      <w:r>
+        <w:rPr>
+          <w:i/>
+        </w:rPr>
+        <w:t>УслугиВ</w:t>
+      </w:r>
+      <w:r>
+        <w:rPr>
+          <w:i/>
+        </w:rPr>
+        <w:t>Д</w:t>
+      </w:r>
+      <w:r>
+        <w:rPr>
+          <w:i/>
+        </w:rPr>
+        <w:t>ом</w:t>
+      </w:r>
+      <w:proofErr w:type="spellEnd"/>
+      <w:r>
+        <w:rPr>
+          <w:i/>
+        </w:rPr>
+        <w:t>»</w:t>
       </w:r>
     </w:p>
     <w:p>
@@ -478,7 +504,15 @@
         <w:jc w:val="both"/>
       </w:pPr>
       <w:r>
-        <w:t>Обучающийся ______________ Ю.В. Шишко, 3 курс, д/о</w:t>
+        <w:t xml:space="preserve">Обучающийся ______________ Ю.В. </w:t>
+      </w:r>
+      <w:proofErr w:type="spellStart"/>
+      <w:r>
+        <w:t>Шишко</w:t>
+      </w:r>
+      <w:proofErr w:type="spellEnd"/>
+      <w:r>
+        <w:t>, 3 курс, д/о</w:t>
       </w:r>
     </w:p>
     <w:p>
@@ -532,7 +566,15 @@
         <w:jc w:val="both"/>
       </w:pPr>
       <w:r>
-        <w:t>Обучающийся ______________ М.В. Евлаков, 3 курс, д/о</w:t>
+        <w:t xml:space="preserve">Обучающийся ______________ М.В. </w:t>
+      </w:r>
+      <w:proofErr w:type="spellStart"/>
+      <w:r>
+        <w:t>Евлаков</w:t>
+      </w:r>
+      <w:proofErr w:type="spellEnd"/>
+      <w:r>
+        <w:t>, 3 курс, д/о</w:t>
       </w:r>
     </w:p>
     <w:p>
@@ -707,12 +749,6 @@
     <w:bookmarkEnd w:id="1" w:displacedByCustomXml="next"/>
     <w:sdt>
       <w:sdtPr>
-        <w:rPr>
-          <w:rFonts w:ascii="Times New Roman" w:eastAsia="Times New Roman" w:hAnsi="Times New Roman" w:cs="Times New Roman"/>
-          <w:color w:val="auto"/>
-          <w:sz w:val="28"/>
-          <w:szCs w:val="28"/>
-        </w:rPr>
         <w:id w:val="471637366"/>
         <w:docPartObj>
           <w:docPartGallery w:val="Table of Contents"/>
@@ -726,11 +762,6 @@
         </w:rPr>
       </w:sdtEndPr>
       <w:sdtContent>
-        <w:p>
-          <w:pPr>
-            <w:pStyle w:val="aa"/>
-          </w:pPr>
-        </w:p>
         <w:p>
           <w:pPr>
             <w:pStyle w:val="10"/>
@@ -753,7 +784,7 @@
           <w:r>
             <w:fldChar w:fldCharType="separate"/>
           </w:r>
-          <w:hyperlink w:anchor="_Toc74991665" w:history="1">
+          <w:hyperlink w:anchor="_Toc75016451" w:history="1">
             <w:r>
               <w:rPr>
                 <w:rStyle w:val="a9"/>
@@ -780,7 +811,7 @@
                 <w:noProof/>
                 <w:webHidden/>
               </w:rPr>
-              <w:instrText xml:space="preserve"> PAGEREF _Toc74991665 \h </w:instrText>
+              <w:instrText xml:space="preserve"> PAGEREF _Toc75016451 \h </w:instrText>
             </w:r>
             <w:r>
               <w:rPr>
@@ -825,7 +856,7 @@
               <w:szCs w:val="22"/>
             </w:rPr>
           </w:pPr>
-          <w:hyperlink w:anchor="_Toc74991666" w:history="1">
+          <w:hyperlink w:anchor="_Toc75016452" w:history="1">
             <w:r>
               <w:rPr>
                 <w:rStyle w:val="a9"/>
@@ -868,7 +899,7 @@
                 <w:noProof/>
                 <w:webHidden/>
               </w:rPr>
-              <w:instrText xml:space="preserve"> PAGEREF _Toc74991666 \h </w:instrText>
+              <w:instrText xml:space="preserve"> PAGEREF _Toc75016452 \h </w:instrText>
             </w:r>
             <w:r>
               <w:rPr>
@@ -913,7 +944,7 @@
               <w:szCs w:val="22"/>
             </w:rPr>
           </w:pPr>
-          <w:hyperlink w:anchor="_Toc74991667" w:history="1">
+          <w:hyperlink w:anchor="_Toc75016453" w:history="1">
             <w:r>
               <w:rPr>
                 <w:rStyle w:val="a9"/>
@@ -956,7 +987,7 @@
                 <w:noProof/>
                 <w:webHidden/>
               </w:rPr>
-              <w:instrText xml:space="preserve"> PAGEREF _Toc74991667 \h </w:instrText>
+              <w:instrText xml:space="preserve"> PAGEREF _Toc75016453 \h </w:instrText>
             </w:r>
             <w:r>
               <w:rPr>
@@ -1001,7 +1032,7 @@
               <w:szCs w:val="22"/>
             </w:rPr>
           </w:pPr>
-          <w:hyperlink w:anchor="_Toc74991668" w:history="1">
+          <w:hyperlink w:anchor="_Toc75016454" w:history="1">
             <w:r>
               <w:rPr>
                 <w:rStyle w:val="a9"/>
@@ -1044,7 +1075,7 @@
                 <w:noProof/>
                 <w:webHidden/>
               </w:rPr>
-              <w:instrText xml:space="preserve"> PAGEREF _Toc74991668 \h </w:instrText>
+              <w:instrText xml:space="preserve"> PAGEREF _Toc75016454 \h </w:instrText>
             </w:r>
             <w:r>
               <w:rPr>
@@ -1089,7 +1120,7 @@
               <w:szCs w:val="22"/>
             </w:rPr>
           </w:pPr>
-          <w:hyperlink w:anchor="_Toc74991669" w:history="1">
+          <w:hyperlink w:anchor="_Toc75016455" w:history="1">
             <w:r>
               <w:rPr>
                 <w:rStyle w:val="a9"/>
@@ -1132,7 +1163,7 @@
                 <w:noProof/>
                 <w:webHidden/>
               </w:rPr>
-              <w:instrText xml:space="preserve"> PAGEREF _Toc74991669 \h </w:instrText>
+              <w:instrText xml:space="preserve"> PAGEREF _Toc75016455 \h </w:instrText>
             </w:r>
             <w:r>
               <w:rPr>
@@ -1177,7 +1208,7 @@
               <w:szCs w:val="22"/>
             </w:rPr>
           </w:pPr>
-          <w:hyperlink w:anchor="_Toc74991670" w:history="1">
+          <w:hyperlink w:anchor="_Toc75016456" w:history="1">
             <w:r>
               <w:rPr>
                 <w:rStyle w:val="a9"/>
@@ -1220,7 +1251,7 @@
                 <w:noProof/>
                 <w:webHidden/>
               </w:rPr>
-              <w:instrText xml:space="preserve"> PAGEREF _Toc74991670 \h </w:instrText>
+              <w:instrText xml:space="preserve"> PAGEREF _Toc75016456 \h </w:instrText>
             </w:r>
             <w:r>
               <w:rPr>
@@ -1265,7 +1296,7 @@
               <w:szCs w:val="22"/>
             </w:rPr>
           </w:pPr>
-          <w:hyperlink w:anchor="_Toc74991671" w:history="1">
+          <w:hyperlink w:anchor="_Toc75016457" w:history="1">
             <w:r>
               <w:rPr>
                 <w:rStyle w:val="a9"/>
@@ -1308,7 +1339,7 @@
                 <w:noProof/>
                 <w:webHidden/>
               </w:rPr>
-              <w:instrText xml:space="preserve"> PAGEREF _Toc74991671 \h </w:instrText>
+              <w:instrText xml:space="preserve"> PAGEREF _Toc75016457 \h </w:instrText>
             </w:r>
             <w:r>
               <w:rPr>
@@ -1353,7 +1384,7 @@
               <w:szCs w:val="22"/>
             </w:rPr>
           </w:pPr>
-          <w:hyperlink w:anchor="_Toc74991672" w:history="1">
+          <w:hyperlink w:anchor="_Toc75016458" w:history="1">
             <w:r>
               <w:rPr>
                 <w:rStyle w:val="a9"/>
@@ -1396,7 +1427,7 @@
                 <w:noProof/>
                 <w:webHidden/>
               </w:rPr>
-              <w:instrText xml:space="preserve"> PAGEREF _Toc74991672 \h </w:instrText>
+              <w:instrText xml:space="preserve"> PAGEREF _Toc75016458 \h </w:instrText>
             </w:r>
             <w:r>
               <w:rPr>
@@ -1441,7 +1472,7 @@
               <w:szCs w:val="22"/>
             </w:rPr>
           </w:pPr>
-          <w:hyperlink w:anchor="_Toc74991673" w:history="1">
+          <w:hyperlink w:anchor="_Toc75016459" w:history="1">
             <w:r>
               <w:rPr>
                 <w:rStyle w:val="a9"/>
@@ -1484,7 +1515,7 @@
                 <w:noProof/>
                 <w:webHidden/>
               </w:rPr>
-              <w:instrText xml:space="preserve"> PAGEREF _Toc74991673 \h </w:instrText>
+              <w:instrText xml:space="preserve"> PAGEREF _Toc75016459 \h </w:instrText>
             </w:r>
             <w:r>
               <w:rPr>
@@ -1529,7 +1560,7 @@
               <w:szCs w:val="22"/>
             </w:rPr>
           </w:pPr>
-          <w:hyperlink w:anchor="_Toc74991674" w:history="1">
+          <w:hyperlink w:anchor="_Toc75016460" w:history="1">
             <w:r>
               <w:rPr>
                 <w:rStyle w:val="a9"/>
@@ -1572,7 +1603,7 @@
                 <w:noProof/>
                 <w:webHidden/>
               </w:rPr>
-              <w:instrText xml:space="preserve"> PAGEREF _Toc74991674 \h </w:instrText>
+              <w:instrText xml:space="preserve"> PAGEREF _Toc75016460 \h </w:instrText>
             </w:r>
             <w:r>
               <w:rPr>
@@ -1617,7 +1648,7 @@
               <w:szCs w:val="22"/>
             </w:rPr>
           </w:pPr>
-          <w:hyperlink w:anchor="_Toc74991675" w:history="1">
+          <w:hyperlink w:anchor="_Toc75016461" w:history="1">
             <w:r>
               <w:rPr>
                 <w:rStyle w:val="a9"/>
@@ -1660,7 +1691,7 @@
                 <w:noProof/>
                 <w:webHidden/>
               </w:rPr>
-              <w:instrText xml:space="preserve"> PAGEREF _Toc74991675 \h </w:instrText>
+              <w:instrText xml:space="preserve"> PAGEREF _Toc75016461 \h </w:instrText>
             </w:r>
             <w:r>
               <w:rPr>
@@ -1705,7 +1736,7 @@
               <w:szCs w:val="22"/>
             </w:rPr>
           </w:pPr>
-          <w:hyperlink w:anchor="_Toc74991676" w:history="1">
+          <w:hyperlink w:anchor="_Toc75016462" w:history="1">
             <w:r>
               <w:rPr>
                 <w:rStyle w:val="a9"/>
@@ -1748,7 +1779,7 @@
                 <w:noProof/>
                 <w:webHidden/>
               </w:rPr>
-              <w:instrText xml:space="preserve"> PAGEREF _Toc74991676 \h </w:instrText>
+              <w:instrText xml:space="preserve"> PAGEREF _Toc75016462 \h </w:instrText>
             </w:r>
             <w:r>
               <w:rPr>
@@ -1793,7 +1824,7 @@
               <w:szCs w:val="22"/>
             </w:rPr>
           </w:pPr>
-          <w:hyperlink w:anchor="_Toc74991677" w:history="1">
+          <w:hyperlink w:anchor="_Toc75016463" w:history="1">
             <w:r>
               <w:rPr>
                 <w:rStyle w:val="a9"/>
@@ -1836,7 +1867,7 @@
                 <w:noProof/>
                 <w:webHidden/>
               </w:rPr>
-              <w:instrText xml:space="preserve"> PAGEREF _Toc74991677 \h </w:instrText>
+              <w:instrText xml:space="preserve"> PAGEREF _Toc75016463 \h </w:instrText>
             </w:r>
             <w:r>
               <w:rPr>
@@ -1881,7 +1912,7 @@
               <w:szCs w:val="22"/>
             </w:rPr>
           </w:pPr>
-          <w:hyperlink w:anchor="_Toc74991678" w:history="1">
+          <w:hyperlink w:anchor="_Toc75016464" w:history="1">
             <w:r>
               <w:rPr>
                 <w:rStyle w:val="a9"/>
@@ -1924,7 +1955,7 @@
                 <w:noProof/>
                 <w:webHidden/>
               </w:rPr>
-              <w:instrText xml:space="preserve"> PAGEREF _Toc74991678 \h </w:instrText>
+              <w:instrText xml:space="preserve"> PAGEREF _Toc75016464 \h </w:instrText>
             </w:r>
             <w:r>
               <w:rPr>
@@ -1969,7 +2000,7 @@
               <w:szCs w:val="22"/>
             </w:rPr>
           </w:pPr>
-          <w:hyperlink w:anchor="_Toc74991679" w:history="1">
+          <w:hyperlink w:anchor="_Toc75016465" w:history="1">
             <w:r>
               <w:rPr>
                 <w:rStyle w:val="a9"/>
@@ -2012,7 +2043,7 @@
                 <w:noProof/>
                 <w:webHidden/>
               </w:rPr>
-              <w:instrText xml:space="preserve"> PAGEREF _Toc74991679 \h </w:instrText>
+              <w:instrText xml:space="preserve"> PAGEREF _Toc75016465 \h </w:instrText>
             </w:r>
             <w:r>
               <w:rPr>
@@ -2057,7 +2088,7 @@
               <w:szCs w:val="22"/>
             </w:rPr>
           </w:pPr>
-          <w:hyperlink w:anchor="_Toc74991680" w:history="1">
+          <w:hyperlink w:anchor="_Toc75016466" w:history="1">
             <w:r>
               <w:rPr>
                 <w:rStyle w:val="a9"/>
@@ -2100,7 +2131,7 @@
                 <w:noProof/>
                 <w:webHidden/>
               </w:rPr>
-              <w:instrText xml:space="preserve"> PAGEREF _Toc74991680 \h </w:instrText>
+              <w:instrText xml:space="preserve"> PAGEREF _Toc75016466 \h </w:instrText>
             </w:r>
             <w:r>
               <w:rPr>
@@ -2145,7 +2176,7 @@
               <w:szCs w:val="22"/>
             </w:rPr>
           </w:pPr>
-          <w:hyperlink w:anchor="_Toc74991681" w:history="1">
+          <w:hyperlink w:anchor="_Toc75016467" w:history="1">
             <w:r>
               <w:rPr>
                 <w:rStyle w:val="a9"/>
@@ -2188,7 +2219,7 @@
                 <w:noProof/>
                 <w:webHidden/>
               </w:rPr>
-              <w:instrText xml:space="preserve"> PAGEREF _Toc74991681 \h </w:instrText>
+              <w:instrText xml:space="preserve"> PAGEREF _Toc75016467 \h </w:instrText>
             </w:r>
             <w:r>
               <w:rPr>
@@ -2233,7 +2264,7 @@
               <w:szCs w:val="22"/>
             </w:rPr>
           </w:pPr>
-          <w:hyperlink w:anchor="_Toc74991682" w:history="1">
+          <w:hyperlink w:anchor="_Toc75016468" w:history="1">
             <w:r>
               <w:rPr>
                 <w:rStyle w:val="a9"/>
@@ -2276,7 +2307,7 @@
                 <w:noProof/>
                 <w:webHidden/>
               </w:rPr>
-              <w:instrText xml:space="preserve"> PAGEREF _Toc74991682 \h </w:instrText>
+              <w:instrText xml:space="preserve"> PAGEREF _Toc75016468 \h </w:instrText>
             </w:r>
             <w:r>
               <w:rPr>
@@ -2320,13 +2351,13 @@
               <w:szCs w:val="22"/>
             </w:rPr>
           </w:pPr>
-          <w:hyperlink w:anchor="_Toc74991683" w:history="1">
+          <w:hyperlink w:anchor="_Toc75016469" w:history="1">
             <w:r>
               <w:rPr>
                 <w:rStyle w:val="a9"/>
                 <w:noProof/>
               </w:rPr>
-              <w:t>6    Сценарии воронок конверсии</w:t>
+              <w:t>6    Воронки конверсии</w:t>
             </w:r>
             <w:r>
               <w:rPr>
@@ -2347,7 +2378,7 @@
                 <w:noProof/>
                 <w:webHidden/>
               </w:rPr>
-              <w:instrText xml:space="preserve"> PAGEREF _Toc74991683 \h </w:instrText>
+              <w:instrText xml:space="preserve"> PAGEREF _Toc75016469 \h </w:instrText>
             </w:r>
             <w:r>
               <w:rPr>
@@ -2368,6 +2399,227 @@
                 <w:webHidden/>
               </w:rPr>
               <w:t>24</w:t>
+            </w:r>
+            <w:r>
+              <w:rPr>
+                <w:noProof/>
+                <w:webHidden/>
+              </w:rPr>
+              <w:fldChar w:fldCharType="end"/>
+            </w:r>
+          </w:hyperlink>
+        </w:p>
+        <w:p>
+          <w:pPr>
+            <w:pStyle w:val="20"/>
+            <w:tabs>
+              <w:tab w:val="right" w:leader="dot" w:pos="9345"/>
+            </w:tabs>
+            <w:rPr>
+              <w:rFonts w:asciiTheme="minorHAnsi" w:eastAsiaTheme="minorEastAsia" w:hAnsiTheme="minorHAnsi" w:cstheme="minorBidi"/>
+              <w:noProof/>
+              <w:sz w:val="22"/>
+              <w:szCs w:val="22"/>
+            </w:rPr>
+          </w:pPr>
+          <w:hyperlink w:anchor="_Toc75016470" w:history="1">
+            <w:r>
+              <w:rPr>
+                <w:rStyle w:val="a9"/>
+                <w:noProof/>
+              </w:rPr>
+              <w:t>6.1 Вошли в аккаунт</w:t>
+            </w:r>
+            <w:r>
+              <w:rPr>
+                <w:noProof/>
+                <w:webHidden/>
+              </w:rPr>
+              <w:tab/>
+            </w:r>
+            <w:r>
+              <w:rPr>
+                <w:noProof/>
+                <w:webHidden/>
+              </w:rPr>
+              <w:fldChar w:fldCharType="begin"/>
+            </w:r>
+            <w:r>
+              <w:rPr>
+                <w:noProof/>
+                <w:webHidden/>
+              </w:rPr>
+              <w:instrText xml:space="preserve"> PAGEREF _Toc75016470 \h </w:instrText>
+            </w:r>
+            <w:r>
+              <w:rPr>
+                <w:noProof/>
+                <w:webHidden/>
+              </w:rPr>
+            </w:r>
+            <w:r>
+              <w:rPr>
+                <w:noProof/>
+                <w:webHidden/>
+              </w:rPr>
+              <w:fldChar w:fldCharType="separate"/>
+            </w:r>
+            <w:r>
+              <w:rPr>
+                <w:noProof/>
+                <w:webHidden/>
+              </w:rPr>
+              <w:t>24</w:t>
+            </w:r>
+            <w:r>
+              <w:rPr>
+                <w:noProof/>
+                <w:webHidden/>
+              </w:rPr>
+              <w:fldChar w:fldCharType="end"/>
+            </w:r>
+          </w:hyperlink>
+        </w:p>
+        <w:p>
+          <w:pPr>
+            <w:pStyle w:val="20"/>
+            <w:tabs>
+              <w:tab w:val="right" w:leader="dot" w:pos="9345"/>
+            </w:tabs>
+            <w:rPr>
+              <w:rFonts w:asciiTheme="minorHAnsi" w:eastAsiaTheme="minorEastAsia" w:hAnsiTheme="minorHAnsi" w:cstheme="minorBidi"/>
+              <w:noProof/>
+              <w:sz w:val="22"/>
+              <w:szCs w:val="22"/>
+            </w:rPr>
+          </w:pPr>
+          <w:hyperlink w:anchor="_Toc75016471" w:history="1">
+            <w:r>
+              <w:rPr>
+                <w:rStyle w:val="a9"/>
+                <w:noProof/>
+              </w:rPr>
+              <w:t>6.2 Перешли в окно оплаты</w:t>
+            </w:r>
+            <w:r>
+              <w:rPr>
+                <w:noProof/>
+                <w:webHidden/>
+              </w:rPr>
+              <w:tab/>
+            </w:r>
+            <w:r>
+              <w:rPr>
+                <w:noProof/>
+                <w:webHidden/>
+              </w:rPr>
+              <w:fldChar w:fldCharType="begin"/>
+            </w:r>
+            <w:r>
+              <w:rPr>
+                <w:noProof/>
+                <w:webHidden/>
+              </w:rPr>
+              <w:instrText xml:space="preserve"> PAGEREF _Toc75016471 \h </w:instrText>
+            </w:r>
+            <w:r>
+              <w:rPr>
+                <w:noProof/>
+                <w:webHidden/>
+              </w:rPr>
+            </w:r>
+            <w:r>
+              <w:rPr>
+                <w:noProof/>
+                <w:webHidden/>
+              </w:rPr>
+              <w:fldChar w:fldCharType="separate"/>
+            </w:r>
+            <w:r>
+              <w:rPr>
+                <w:noProof/>
+                <w:webHidden/>
+              </w:rPr>
+              <w:t>25</w:t>
+            </w:r>
+            <w:r>
+              <w:rPr>
+                <w:noProof/>
+                <w:webHidden/>
+              </w:rPr>
+              <w:fldChar w:fldCharType="end"/>
+            </w:r>
+          </w:hyperlink>
+        </w:p>
+        <w:p>
+          <w:pPr>
+            <w:pStyle w:val="20"/>
+            <w:tabs>
+              <w:tab w:val="right" w:leader="dot" w:pos="9345"/>
+            </w:tabs>
+            <w:rPr>
+              <w:rFonts w:asciiTheme="minorHAnsi" w:eastAsiaTheme="minorEastAsia" w:hAnsiTheme="minorHAnsi" w:cstheme="minorBidi"/>
+              <w:noProof/>
+              <w:sz w:val="22"/>
+              <w:szCs w:val="22"/>
+            </w:rPr>
+          </w:pPr>
+          <w:hyperlink w:anchor="_Toc75016472" w:history="1">
+            <w:r>
+              <w:rPr>
+                <w:rStyle w:val="a9"/>
+                <w:bCs/>
+                <w:noProof/>
+              </w:rPr>
+              <w:t>6.</w:t>
+            </w:r>
+            <w:r>
+              <w:rPr>
+                <w:rStyle w:val="a9"/>
+                <w:noProof/>
+              </w:rPr>
+              <w:t>3 Перешли в Telegram</w:t>
+            </w:r>
+            <w:r>
+              <w:rPr>
+                <w:noProof/>
+                <w:webHidden/>
+              </w:rPr>
+              <w:tab/>
+            </w:r>
+            <w:r>
+              <w:rPr>
+                <w:noProof/>
+                <w:webHidden/>
+              </w:rPr>
+              <w:fldChar w:fldCharType="begin"/>
+            </w:r>
+            <w:r>
+              <w:rPr>
+                <w:noProof/>
+                <w:webHidden/>
+              </w:rPr>
+              <w:instrText xml:space="preserve"> PAGEREF _Toc75016472 \h </w:instrText>
+            </w:r>
+            <w:r>
+              <w:rPr>
+                <w:noProof/>
+                <w:webHidden/>
+              </w:rPr>
+            </w:r>
+            <w:r>
+              <w:rPr>
+                <w:noProof/>
+                <w:webHidden/>
+              </w:rPr>
+              <w:fldChar w:fldCharType="separate"/>
+            </w:r>
+            <w:r>
+              <w:rPr>
+                <w:noProof/>
+                <w:webHidden/>
+              </w:rPr>
+              <w:t>25</w:t>
             </w:r>
             <w:r>
               <w:rPr>
@@ -2391,7 +2643,7 @@
               <w:szCs w:val="22"/>
             </w:rPr>
           </w:pPr>
-          <w:hyperlink w:anchor="_Toc74991684" w:history="1">
+          <w:hyperlink w:anchor="_Toc75016473" w:history="1">
             <w:r>
               <w:rPr>
                 <w:rStyle w:val="a9"/>
@@ -2418,7 +2670,7 @@
                 <w:noProof/>
                 <w:webHidden/>
               </w:rPr>
-              <w:instrText xml:space="preserve"> PAGEREF _Toc74991684 \h </w:instrText>
+              <w:instrText xml:space="preserve"> PAGEREF _Toc75016473 \h </w:instrText>
             </w:r>
             <w:r>
               <w:rPr>
@@ -2438,7 +2690,7 @@
                 <w:noProof/>
                 <w:webHidden/>
               </w:rPr>
-              <w:t>25</w:t>
+              <w:t>26</w:t>
             </w:r>
             <w:r>
               <w:rPr>
@@ -2462,7 +2714,7 @@
               <w:szCs w:val="22"/>
             </w:rPr>
           </w:pPr>
-          <w:hyperlink w:anchor="_Toc74991685" w:history="1">
+          <w:hyperlink w:anchor="_Toc75016474" w:history="1">
             <w:r>
               <w:rPr>
                 <w:rStyle w:val="a9"/>
@@ -2489,7 +2741,7 @@
                 <w:noProof/>
                 <w:webHidden/>
               </w:rPr>
-              <w:instrText xml:space="preserve"> PAGEREF _Toc74991685 \h </w:instrText>
+              <w:instrText xml:space="preserve"> PAGEREF _Toc75016474 \h </w:instrText>
             </w:r>
             <w:r>
               <w:rPr>
@@ -2509,7 +2761,7 @@
                 <w:noProof/>
                 <w:webHidden/>
               </w:rPr>
-              <w:t>25</w:t>
+              <w:t>26</w:t>
             </w:r>
             <w:r>
               <w:rPr>
@@ -2533,7 +2785,7 @@
               <w:szCs w:val="22"/>
             </w:rPr>
           </w:pPr>
-          <w:hyperlink w:anchor="_Toc74991686" w:history="1">
+          <w:hyperlink w:anchor="_Toc75016475" w:history="1">
             <w:r>
               <w:rPr>
                 <w:rStyle w:val="a9"/>
@@ -2560,7 +2812,7 @@
                 <w:noProof/>
                 <w:webHidden/>
               </w:rPr>
-              <w:instrText xml:space="preserve"> PAGEREF _Toc74991686 \h </w:instrText>
+              <w:instrText xml:space="preserve"> PAGEREF _Toc75016475 \h </w:instrText>
             </w:r>
             <w:r>
               <w:rPr>
@@ -2580,7 +2832,7 @@
                 <w:noProof/>
                 <w:webHidden/>
               </w:rPr>
-              <w:t>26</w:t>
+              <w:t>27</w:t>
             </w:r>
             <w:r>
               <w:rPr>
@@ -2604,7 +2856,7 @@
               <w:szCs w:val="22"/>
             </w:rPr>
           </w:pPr>
-          <w:hyperlink w:anchor="_Toc74991687" w:history="1">
+          <w:hyperlink w:anchor="_Toc75016476" w:history="1">
             <w:r>
               <w:rPr>
                 <w:rStyle w:val="a9"/>
@@ -2631,7 +2883,7 @@
                 <w:noProof/>
                 <w:webHidden/>
               </w:rPr>
-              <w:instrText xml:space="preserve"> PAGEREF _Toc74991687 \h </w:instrText>
+              <w:instrText xml:space="preserve"> PAGEREF _Toc75016476 \h </w:instrText>
             </w:r>
             <w:r>
               <w:rPr>
@@ -2651,7 +2903,7 @@
                 <w:noProof/>
                 <w:webHidden/>
               </w:rPr>
-              <w:t>33</w:t>
+              <w:t>34</w:t>
             </w:r>
             <w:r>
               <w:rPr>
@@ -2676,7 +2928,7 @@
               <w:szCs w:val="22"/>
             </w:rPr>
           </w:pPr>
-          <w:hyperlink w:anchor="_Toc74991688" w:history="1">
+          <w:hyperlink w:anchor="_Toc75016477" w:history="1">
             <w:r>
               <w:rPr>
                 <w:rStyle w:val="a9"/>
@@ -2719,7 +2971,7 @@
                 <w:noProof/>
                 <w:webHidden/>
               </w:rPr>
-              <w:instrText xml:space="preserve"> PAGEREF _Toc74991688 \h </w:instrText>
+              <w:instrText xml:space="preserve"> PAGEREF _Toc75016477 \h </w:instrText>
             </w:r>
             <w:r>
               <w:rPr>
@@ -2739,7 +2991,7 @@
                 <w:noProof/>
                 <w:webHidden/>
               </w:rPr>
-              <w:t>35</w:t>
+              <w:t>36</w:t>
             </w:r>
             <w:r>
               <w:rPr>
@@ -2763,7 +3015,7 @@
               <w:szCs w:val="22"/>
             </w:rPr>
           </w:pPr>
-          <w:hyperlink w:anchor="_Toc74991689" w:history="1">
+          <w:hyperlink w:anchor="_Toc75016478" w:history="1">
             <w:r>
               <w:rPr>
                 <w:rStyle w:val="a9"/>
@@ -2790,7 +3042,7 @@
                 <w:noProof/>
                 <w:webHidden/>
               </w:rPr>
-              <w:instrText xml:space="preserve"> PAGEREF _Toc74991689 \h </w:instrText>
+              <w:instrText xml:space="preserve"> PAGEREF _Toc75016478 \h </w:instrText>
             </w:r>
             <w:r>
               <w:rPr>
@@ -2810,7 +3062,7 @@
                 <w:noProof/>
                 <w:webHidden/>
               </w:rPr>
-              <w:t>36</w:t>
+              <w:t>37</w:t>
             </w:r>
             <w:r>
               <w:rPr>
@@ -2834,7 +3086,7 @@
               <w:szCs w:val="22"/>
             </w:rPr>
           </w:pPr>
-          <w:hyperlink w:anchor="_Toc74991690" w:history="1">
+          <w:hyperlink w:anchor="_Toc75016479" w:history="1">
             <w:r>
               <w:rPr>
                 <w:rStyle w:val="a9"/>
@@ -2861,7 +3113,7 @@
                 <w:noProof/>
                 <w:webHidden/>
               </w:rPr>
-              <w:instrText xml:space="preserve"> PAGEREF _Toc74991690 \h </w:instrText>
+              <w:instrText xml:space="preserve"> PAGEREF _Toc75016479 \h </w:instrText>
             </w:r>
             <w:r>
               <w:rPr>
@@ -2881,7 +3133,7 @@
                 <w:noProof/>
                 <w:webHidden/>
               </w:rPr>
-              <w:t>37</w:t>
+              <w:t>38</w:t>
             </w:r>
             <w:r>
               <w:rPr>
@@ -2931,7 +3183,7 @@
         <w:jc w:val="center"/>
       </w:pPr>
       <w:bookmarkStart w:id="2" w:name="_1fob9te" w:colFirst="0" w:colLast="0"/>
-      <w:bookmarkStart w:id="3" w:name="_Toc74991665"/>
+      <w:bookmarkStart w:id="3" w:name="_Toc75016451"/>
       <w:bookmarkEnd w:id="2"/>
       <w:r>
         <w:lastRenderedPageBreak/>
@@ -3163,7 +3415,7 @@
         <w:lastRenderedPageBreak/>
         <w:t xml:space="preserve"> </w:t>
       </w:r>
-      <w:bookmarkStart w:id="6" w:name="_Toc74991666"/>
+      <w:bookmarkStart w:id="6" w:name="_Toc75016452"/>
       <w:r>
         <w:t>Постановка задачи</w:t>
       </w:r>
@@ -3414,7 +3666,15 @@
         <w:spacing w:after="0" w:line="360" w:lineRule="auto"/>
       </w:pPr>
       <w:r>
-        <w:t>Разработка Frontend части сервиса</w:t>
+        <w:t xml:space="preserve">Разработка </w:t>
+      </w:r>
+      <w:proofErr w:type="spellStart"/>
+      <w:r>
+        <w:t>Frontend</w:t>
+      </w:r>
+      <w:proofErr w:type="spellEnd"/>
+      <w:r>
+        <w:t xml:space="preserve"> части сервиса</w:t>
       </w:r>
       <w:r>
         <w:t>.</w:t>
@@ -3429,7 +3689,15 @@
         <w:spacing w:after="0" w:line="360" w:lineRule="auto"/>
       </w:pPr>
       <w:r>
-        <w:t>Разработка Backend части сервиса</w:t>
+        <w:t xml:space="preserve">Разработка </w:t>
+      </w:r>
+      <w:proofErr w:type="spellStart"/>
+      <w:r>
+        <w:t>Backend</w:t>
+      </w:r>
+      <w:proofErr w:type="spellEnd"/>
+      <w:r>
+        <w:t xml:space="preserve"> части сервиса</w:t>
       </w:r>
       <w:r>
         <w:t>.</w:t>
@@ -3444,7 +3712,23 @@
         <w:spacing w:after="0" w:line="360" w:lineRule="auto"/>
       </w:pPr>
       <w:r>
-        <w:t>Создание связи между Frontend и Backend частями приложения</w:t>
+        <w:t xml:space="preserve">Создание связи между </w:t>
+      </w:r>
+      <w:proofErr w:type="spellStart"/>
+      <w:r>
+        <w:t>Frontend</w:t>
+      </w:r>
+      <w:proofErr w:type="spellEnd"/>
+      <w:r>
+        <w:t xml:space="preserve"> и </w:t>
+      </w:r>
+      <w:proofErr w:type="spellStart"/>
+      <w:r>
+        <w:t>Backend</w:t>
+      </w:r>
+      <w:proofErr w:type="spellEnd"/>
+      <w:r>
+        <w:t xml:space="preserve"> частями приложения</w:t>
       </w:r>
       <w:r>
         <w:t>.</w:t>
@@ -3494,7 +3778,7 @@
         </w:numPr>
         <w:ind w:left="357" w:hanging="357"/>
       </w:pPr>
-      <w:bookmarkStart w:id="8" w:name="_Toc74991667"/>
+      <w:bookmarkStart w:id="8" w:name="_Toc75016453"/>
       <w:r>
         <w:lastRenderedPageBreak/>
         <w:t>Глоссарий</w:t>
@@ -3558,7 +3842,21 @@
         <w:rPr>
           <w:color w:val="000000"/>
         </w:rPr>
-        <w:t xml:space="preserve">MVC (Model-View-Controller) </w:t>
+        <w:t>MVC (Model-View-</w:t>
+      </w:r>
+      <w:proofErr w:type="spellStart"/>
+      <w:r>
+        <w:rPr>
+          <w:color w:val="000000"/>
+        </w:rPr>
+        <w:t>Controller</w:t>
+      </w:r>
+      <w:proofErr w:type="spellEnd"/>
+      <w:r>
+        <w:rPr>
+          <w:color w:val="000000"/>
+        </w:rPr>
+        <w:t xml:space="preserve">) </w:t>
       </w:r>
       <w:r>
         <w:rPr>
@@ -3663,7 +3961,21 @@
         <w:rPr>
           <w:color w:val="000000"/>
         </w:rPr>
-        <w:t xml:space="preserve">Контроллер (Controller) </w:t>
+        <w:t>Контроллер (</w:t>
+      </w:r>
+      <w:proofErr w:type="spellStart"/>
+      <w:r>
+        <w:rPr>
+          <w:color w:val="000000"/>
+        </w:rPr>
+        <w:t>Controller</w:t>
+      </w:r>
+      <w:proofErr w:type="spellEnd"/>
+      <w:r>
+        <w:rPr>
+          <w:color w:val="000000"/>
+        </w:rPr>
+        <w:t xml:space="preserve">) </w:t>
       </w:r>
       <w:r>
         <w:rPr>
@@ -3694,6 +4006,7 @@
           <w:color w:val="000000"/>
         </w:rPr>
       </w:pPr>
+      <w:proofErr w:type="spellStart"/>
       <w:r>
         <w:t>F</w:t>
       </w:r>
@@ -3701,7 +4014,14 @@
         <w:rPr>
           <w:color w:val="000000"/>
         </w:rPr>
-        <w:t xml:space="preserve">rontend </w:t>
+        <w:t>rontend</w:t>
+      </w:r>
+      <w:proofErr w:type="spellEnd"/>
+      <w:r>
+        <w:rPr>
+          <w:color w:val="000000"/>
+        </w:rPr>
+        <w:t xml:space="preserve"> </w:t>
       </w:r>
       <w:r>
         <w:rPr>
@@ -3738,6 +4058,7 @@
           <w:color w:val="000000"/>
         </w:rPr>
       </w:pPr>
+      <w:proofErr w:type="spellStart"/>
       <w:r>
         <w:t>B</w:t>
       </w:r>
@@ -3745,7 +4066,14 @@
         <w:rPr>
           <w:color w:val="000000"/>
         </w:rPr>
-        <w:t xml:space="preserve">ackend </w:t>
+        <w:t>ackend</w:t>
+      </w:r>
+      <w:proofErr w:type="spellEnd"/>
+      <w:r>
+        <w:rPr>
+          <w:color w:val="000000"/>
+        </w:rPr>
+        <w:t xml:space="preserve"> </w:t>
       </w:r>
       <w:r>
         <w:rPr>
@@ -3811,11 +4139,19 @@
           <w:color w:val="000000"/>
         </w:rPr>
       </w:pPr>
-      <w:r>
-        <w:rPr>
-          <w:color w:val="000000"/>
-        </w:rPr>
-        <w:t xml:space="preserve">GitHub </w:t>
+      <w:proofErr w:type="spellStart"/>
+      <w:r>
+        <w:rPr>
+          <w:color w:val="000000"/>
+        </w:rPr>
+        <w:t>GitHub</w:t>
+      </w:r>
+      <w:proofErr w:type="spellEnd"/>
+      <w:r>
+        <w:rPr>
+          <w:color w:val="000000"/>
+        </w:rPr>
+        <w:t xml:space="preserve"> </w:t>
       </w:r>
       <w:r>
         <w:rPr>
@@ -4388,7 +4724,7 @@
         </w:numPr>
         <w:ind w:left="357" w:hanging="357"/>
       </w:pPr>
-      <w:bookmarkStart w:id="10" w:name="_Toc74991668"/>
+      <w:bookmarkStart w:id="10" w:name="_Toc75016454"/>
       <w:r>
         <w:lastRenderedPageBreak/>
         <w:t>Анализ предметной области</w:t>
@@ -4404,7 +4740,7 @@
         </w:numPr>
         <w:ind w:left="788" w:hanging="431"/>
       </w:pPr>
-      <w:bookmarkStart w:id="11" w:name="_Toc74991669"/>
+      <w:bookmarkStart w:id="11" w:name="_Toc75016455"/>
       <w:r>
         <w:t>Анализ существующих решений</w:t>
       </w:r>
@@ -4636,7 +4972,21 @@
         <w:rPr>
           <w:color w:val="000000"/>
         </w:rPr>
-        <w:t>На сайте оплата услуг ЖКХ невозможна, для этого необходимо скачать приложение «СберБанк Онлайн». Также для оплаты услуг ЖКХ можно использовать только карты данного банка.</w:t>
+        <w:t>На сайте оплата услуг ЖКХ невозможна, для этого необходимо скачать приложение «</w:t>
+      </w:r>
+      <w:proofErr w:type="spellStart"/>
+      <w:r>
+        <w:rPr>
+          <w:color w:val="000000"/>
+        </w:rPr>
+        <w:t>СберБанк</w:t>
+      </w:r>
+      <w:proofErr w:type="spellEnd"/>
+      <w:r>
+        <w:rPr>
+          <w:color w:val="000000"/>
+        </w:rPr>
+        <w:t xml:space="preserve"> Онлайн». Также для оплаты услуг ЖКХ можно использовать только карты данного банка.</w:t>
       </w:r>
     </w:p>
     <w:p>
@@ -4903,8 +5253,13 @@
         <w:jc w:val="center"/>
       </w:pPr>
       <w:r>
-        <w:t>Рисунок 4 – Оплата услуг в ЖКХклик.ру</w:t>
-      </w:r>
+        <w:t xml:space="preserve">Рисунок 4 – Оплата услуг в </w:t>
+      </w:r>
+      <w:proofErr w:type="spellStart"/>
+      <w:r>
+        <w:t>ЖКХклик.ру</w:t>
+      </w:r>
+      <w:proofErr w:type="spellEnd"/>
     </w:p>
     <w:p>
       <w:pPr>
@@ -5028,7 +5383,7 @@
         </w:numPr>
         <w:ind w:left="788" w:hanging="431"/>
       </w:pPr>
-      <w:bookmarkStart w:id="17" w:name="_Toc74991670"/>
+      <w:bookmarkStart w:id="17" w:name="_Toc75016456"/>
       <w:r>
         <w:t>Анализ целевой аудитории</w:t>
       </w:r>
@@ -5063,7 +5418,15 @@
         <w:spacing w:after="0" w:line="360" w:lineRule="auto"/>
       </w:pPr>
       <w:r>
-        <w:t xml:space="preserve">Оплата коммунальных платежей через сервис «УслугиВдом», услуга рассчитана на пользователей разного возраста. </w:t>
+        <w:t>Оплата коммунальных платежей через сервис «</w:t>
+      </w:r>
+      <w:proofErr w:type="spellStart"/>
+      <w:r>
+        <w:t>УслугиВдом</w:t>
+      </w:r>
+      <w:proofErr w:type="spellEnd"/>
+      <w:r>
+        <w:t xml:space="preserve">», услуга рассчитана на пользователей разного возраста. </w:t>
       </w:r>
     </w:p>
     <w:p>
@@ -5144,7 +5507,7 @@
         </w:numPr>
         <w:ind w:left="788" w:hanging="431"/>
       </w:pPr>
-      <w:bookmarkStart w:id="18" w:name="_Toc74991671"/>
+      <w:bookmarkStart w:id="18" w:name="_Toc75016457"/>
       <w:r>
         <w:t>Пользователи системы</w:t>
       </w:r>
@@ -5473,7 +5836,7 @@
         </w:numPr>
         <w:ind w:left="357" w:hanging="357"/>
       </w:pPr>
-      <w:bookmarkStart w:id="19" w:name="_Toc74991672"/>
+      <w:bookmarkStart w:id="19" w:name="_Toc75016458"/>
       <w:r>
         <w:lastRenderedPageBreak/>
         <w:t>Анализ задачи</w:t>
@@ -5489,7 +5852,7 @@
         </w:numPr>
         <w:ind w:left="788" w:hanging="431"/>
       </w:pPr>
-      <w:bookmarkStart w:id="20" w:name="_Toc74991673"/>
+      <w:bookmarkStart w:id="20" w:name="_Toc75016459"/>
       <w:r>
         <w:t>Варианты использования системы</w:t>
       </w:r>
@@ -5899,7 +6262,7 @@
         </w:numPr>
         <w:ind w:left="788" w:hanging="431"/>
       </w:pPr>
-      <w:bookmarkStart w:id="21" w:name="_Toc74991674"/>
+      <w:bookmarkStart w:id="21" w:name="_Toc75016460"/>
       <w:r>
         <w:t>Общая структура системы</w:t>
       </w:r>
@@ -5985,7 +6348,7 @@
         </w:numPr>
         <w:ind w:left="788" w:hanging="431"/>
       </w:pPr>
-      <w:bookmarkStart w:id="22" w:name="_Toc74991675"/>
+      <w:bookmarkStart w:id="22" w:name="_Toc75016461"/>
       <w:r>
         <w:t>Взаимодействие компонентов системы</w:t>
       </w:r>
@@ -6154,7 +6517,7 @@
         </w:numPr>
         <w:ind w:left="788" w:hanging="431"/>
       </w:pPr>
-      <w:bookmarkStart w:id="23" w:name="_Toc74991676"/>
+      <w:bookmarkStart w:id="23" w:name="_Toc75016462"/>
       <w:r>
         <w:t>Взаимодействие в системе</w:t>
       </w:r>
@@ -6248,7 +6611,7 @@
         </w:numPr>
         <w:ind w:left="788" w:hanging="431"/>
       </w:pPr>
-      <w:bookmarkStart w:id="24" w:name="_Toc74991677"/>
+      <w:bookmarkStart w:id="24" w:name="_Toc75016463"/>
       <w:r>
         <w:lastRenderedPageBreak/>
         <w:t>Варианты состояния системы</w:t>
@@ -6353,7 +6716,7 @@
         </w:numPr>
         <w:ind w:left="788" w:hanging="431"/>
       </w:pPr>
-      <w:bookmarkStart w:id="25" w:name="_Toc74991678"/>
+      <w:bookmarkStart w:id="25" w:name="_Toc75016464"/>
       <w:r>
         <w:lastRenderedPageBreak/>
         <w:t>Развертывание системы</w:t>
@@ -6462,7 +6825,7 @@
         </w:numPr>
         <w:ind w:left="788" w:hanging="431"/>
       </w:pPr>
-      <w:bookmarkStart w:id="26" w:name="_Toc74991679"/>
+      <w:bookmarkStart w:id="26" w:name="_Toc75016465"/>
       <w:r>
         <w:t>IDEF0</w:t>
       </w:r>
@@ -6482,7 +6845,15 @@
         <w:jc w:val="both"/>
       </w:pPr>
       <w:r>
-        <w:t>Контекстная диаграмма  системы функционирования сайта (или диаграмма верхнего уровня) является вершиной древовидной структуры диаграмм и  показывает назначение системы (или основную функцию) и ее взаимодействие с внешней средой. Для сайта по оплате коммунальных платежей «УслугиВДом» контекстная диаграмма представлена на Рисунке 12. Главной задачей системе, как и отображено на диаграмме, является организация оплаты жилищно-коммунальных услуг онлайн.</w:t>
+        <w:t>Контекстная диаграмма  системы функционирования сайта (или диаграмма верхнего уровня) является вершиной древовидной структуры диаграмм и  показывает назначение системы (или основную функцию) и ее взаимодействие с внешней средой. Для сайта по оплате коммунальных платежей «</w:t>
+      </w:r>
+      <w:proofErr w:type="spellStart"/>
+      <w:r>
+        <w:t>УслугиВДом</w:t>
+      </w:r>
+      <w:proofErr w:type="spellEnd"/>
+      <w:r>
+        <w:t>» контекстная диаграмма представлена на Рисунке 12. Главной задачей системе, как и отображено на диаграмме, является организация оплаты жилищно-коммунальных услуг онлайн.</w:t>
       </w:r>
     </w:p>
     <w:p>
@@ -6635,7 +7006,7 @@
       <w:r>
         <w:t xml:space="preserve"> </w:t>
       </w:r>
-      <w:bookmarkStart w:id="27" w:name="_Toc74991680"/>
+      <w:bookmarkStart w:id="27" w:name="_Toc75016466"/>
       <w:r>
         <w:t>Диаграмма классов</w:t>
       </w:r>
@@ -6668,7 +7039,15 @@
         <w:jc w:val="both"/>
       </w:pPr>
       <w:r>
-        <w:t>Приведена диаграмма сущностей для entity (Рисунок 13).</w:t>
+        <w:t xml:space="preserve">Приведена диаграмма сущностей для </w:t>
+      </w:r>
+      <w:proofErr w:type="spellStart"/>
+      <w:r>
+        <w:t>entity</w:t>
+      </w:r>
+      <w:proofErr w:type="spellEnd"/>
+      <w:r>
+        <w:t xml:space="preserve"> (Рисунок 13).</w:t>
       </w:r>
     </w:p>
     <w:p>
@@ -6732,8 +7111,13 @@
         <w:t>–</w:t>
       </w:r>
       <w:r>
-        <w:t xml:space="preserve"> Диаграмма классов для entity</w:t>
-      </w:r>
+        <w:t xml:space="preserve"> Диаграмма классов для </w:t>
+      </w:r>
+      <w:proofErr w:type="spellStart"/>
+      <w:r>
+        <w:t>entity</w:t>
+      </w:r>
+      <w:proofErr w:type="spellEnd"/>
     </w:p>
     <w:p>
       <w:pPr>
@@ -6742,7 +7126,15 @@
       </w:pPr>
       <w:r>
         <w:lastRenderedPageBreak/>
-        <w:t>Представлена диаграмма классов для слоя repository (Рисунок 14).</w:t>
+        <w:t xml:space="preserve">Представлена диаграмма классов для слоя </w:t>
+      </w:r>
+      <w:proofErr w:type="spellStart"/>
+      <w:r>
+        <w:t>repository</w:t>
+      </w:r>
+      <w:proofErr w:type="spellEnd"/>
+      <w:r>
+        <w:t xml:space="preserve"> (Рисунок 14).</w:t>
       </w:r>
     </w:p>
     <w:p>
@@ -6874,7 +7266,7 @@
         </w:numPr>
         <w:ind w:left="788" w:hanging="431"/>
       </w:pPr>
-      <w:bookmarkStart w:id="28" w:name="_Toc74991681"/>
+      <w:bookmarkStart w:id="28" w:name="_Toc75016467"/>
       <w:r>
         <w:t>ER-диаграмма</w:t>
       </w:r>
@@ -6982,7 +7374,7 @@
         </w:numPr>
         <w:ind w:left="357" w:hanging="357"/>
       </w:pPr>
-      <w:bookmarkStart w:id="29" w:name="_Toc74991682"/>
+      <w:bookmarkStart w:id="29" w:name="_Toc75016468"/>
       <w:r>
         <w:lastRenderedPageBreak/>
         <w:t>Анализ средств реализации</w:t>
@@ -7226,7 +7618,21 @@
         <w:rPr>
           <w:color w:val="000000"/>
         </w:rPr>
-        <w:t>Spring Boot не требует развертывания war-файлов;</w:t>
+        <w:t xml:space="preserve">Spring Boot не требует развертывания </w:t>
+      </w:r>
+      <w:proofErr w:type="spellStart"/>
+      <w:r>
+        <w:rPr>
+          <w:color w:val="000000"/>
+        </w:rPr>
+        <w:t>war</w:t>
+      </w:r>
+      <w:proofErr w:type="spellEnd"/>
+      <w:r>
+        <w:rPr>
+          <w:color w:val="000000"/>
+        </w:rPr>
+        <w:t>-файлов;</w:t>
       </w:r>
     </w:p>
     <w:p>
@@ -7356,7 +7762,15 @@
         <w:jc w:val="both"/>
       </w:pPr>
       <w:r>
-        <w:t>В качестве системы управления базой данных была выбрана PostgreSQL.</w:t>
+        <w:t xml:space="preserve">В качестве системы управления базой данных была выбрана </w:t>
+      </w:r>
+      <w:proofErr w:type="spellStart"/>
+      <w:r>
+        <w:t>PostgreSQL</w:t>
+      </w:r>
+      <w:proofErr w:type="spellEnd"/>
+      <w:r>
+        <w:t>.</w:t>
       </w:r>
     </w:p>
     <w:p>
@@ -7366,7 +7780,15 @@
         <w:jc w:val="both"/>
       </w:pPr>
       <w:r>
-        <w:t>Преимущества PostgreSQL:</w:t>
+        <w:t xml:space="preserve">Преимущества </w:t>
+      </w:r>
+      <w:proofErr w:type="spellStart"/>
+      <w:r>
+        <w:t>PostgreSQL</w:t>
+      </w:r>
+      <w:proofErr w:type="spellEnd"/>
+      <w:r>
+        <w:t>:</w:t>
       </w:r>
     </w:p>
     <w:p>
@@ -7466,7 +7888,31 @@
         <w:jc w:val="both"/>
       </w:pPr>
       <w:r>
-        <w:t>Для выполнения поставленных задач по Frontend разработке были выбраны следующие средства: ReactJS и npm, т. к. они обладают рядом преимуществ.</w:t>
+        <w:t xml:space="preserve">Для выполнения поставленных задач по </w:t>
+      </w:r>
+      <w:proofErr w:type="spellStart"/>
+      <w:r>
+        <w:t>Frontend</w:t>
+      </w:r>
+      <w:proofErr w:type="spellEnd"/>
+      <w:r>
+        <w:t xml:space="preserve"> разработке были выбраны следующие средства: </w:t>
+      </w:r>
+      <w:proofErr w:type="spellStart"/>
+      <w:r>
+        <w:t>ReactJS</w:t>
+      </w:r>
+      <w:proofErr w:type="spellEnd"/>
+      <w:r>
+        <w:t xml:space="preserve"> и </w:t>
+      </w:r>
+      <w:proofErr w:type="spellStart"/>
+      <w:r>
+        <w:t>npm</w:t>
+      </w:r>
+      <w:proofErr w:type="spellEnd"/>
+      <w:r>
+        <w:t>, т. к. они обладают рядом преимуществ.</w:t>
       </w:r>
     </w:p>
     <w:p>
@@ -7533,7 +7979,49 @@
           <w:color w:val="000000"/>
         </w:rPr>
         <w:lastRenderedPageBreak/>
-        <w:t>виртуальная DOM (document object model), которая позволяет упорядочивать документы форматов HTML, XHTML или XML в дерево, которое лучше всего подходит веб-браузерам для анализа различных элементов веб-приложения</w:t>
+        <w:t>виртуальная DOM (</w:t>
+      </w:r>
+      <w:proofErr w:type="spellStart"/>
+      <w:r>
+        <w:rPr>
+          <w:color w:val="000000"/>
+        </w:rPr>
+        <w:t>document</w:t>
+      </w:r>
+      <w:proofErr w:type="spellEnd"/>
+      <w:r>
+        <w:rPr>
+          <w:color w:val="000000"/>
+        </w:rPr>
+        <w:t xml:space="preserve"> </w:t>
+      </w:r>
+      <w:proofErr w:type="spellStart"/>
+      <w:r>
+        <w:rPr>
+          <w:color w:val="000000"/>
+        </w:rPr>
+        <w:t>object</w:t>
+      </w:r>
+      <w:proofErr w:type="spellEnd"/>
+      <w:r>
+        <w:rPr>
+          <w:color w:val="000000"/>
+        </w:rPr>
+        <w:t xml:space="preserve"> </w:t>
+      </w:r>
+      <w:proofErr w:type="spellStart"/>
+      <w:r>
+        <w:rPr>
+          <w:color w:val="000000"/>
+        </w:rPr>
+        <w:t>model</w:t>
+      </w:r>
+      <w:proofErr w:type="spellEnd"/>
+      <w:r>
+        <w:rPr>
+          <w:color w:val="000000"/>
+        </w:rPr>
+        <w:t>), которая позволяет упорядочивать документы форматов HTML, XHTML или XML в дерево, которое лучше всего подходит веб-браузерам для анализа различных элементов веб-приложения</w:t>
       </w:r>
       <w:r>
         <w:rPr>
@@ -7569,7 +8057,21 @@
         <w:rPr>
           <w:color w:val="000000"/>
         </w:rPr>
-        <w:t>в сочетании с ES6 ReactJS может легко работать при высоких нагрузках</w:t>
+        <w:t xml:space="preserve">в сочетании с ES6 </w:t>
+      </w:r>
+      <w:proofErr w:type="spellStart"/>
+      <w:r>
+        <w:rPr>
+          <w:color w:val="000000"/>
+        </w:rPr>
+        <w:t>ReactJS</w:t>
+      </w:r>
+      <w:proofErr w:type="spellEnd"/>
+      <w:r>
+        <w:rPr>
+          <w:color w:val="000000"/>
+        </w:rPr>
+        <w:t xml:space="preserve"> может легко работать при высоких нагрузках</w:t>
       </w:r>
       <w:r>
         <w:rPr>
@@ -7647,7 +8149,21 @@
         <w:rPr>
           <w:color w:val="000000"/>
         </w:rPr>
-        <w:t>100%-ая JavaScript-библиотека с открытым исходным кодом, которая получает множество ежедневных обновлений и улучшений в соответствии с отзывами разработчиков по всему миру</w:t>
+        <w:t>100%-</w:t>
+      </w:r>
+      <w:proofErr w:type="spellStart"/>
+      <w:r>
+        <w:rPr>
+          <w:color w:val="000000"/>
+        </w:rPr>
+        <w:t>ая</w:t>
+      </w:r>
+      <w:proofErr w:type="spellEnd"/>
+      <w:r>
+        <w:rPr>
+          <w:color w:val="000000"/>
+        </w:rPr>
+        <w:t xml:space="preserve"> JavaScript-библиотека с открытым исходным кодом, которая получает множество ежедневных обновлений и улучшений в соответствии с отзывами разработчиков по всему миру</w:t>
       </w:r>
       <w:r>
         <w:rPr>
@@ -7705,7 +8221,7 @@
         <w:ind w:firstLine="357"/>
       </w:pPr>
       <w:bookmarkStart w:id="30" w:name="_6y39hsh4k59x" w:colFirst="0" w:colLast="0"/>
-      <w:bookmarkStart w:id="31" w:name="_Toc74991683"/>
+      <w:bookmarkStart w:id="31" w:name="_Toc75016469"/>
       <w:bookmarkEnd w:id="30"/>
       <w:r>
         <w:lastRenderedPageBreak/>
@@ -7715,132 +8231,183 @@
         <w:t xml:space="preserve">   </w:t>
       </w:r>
       <w:r>
-        <w:t>Сценарии воронок конверсии</w:t>
+        <w:t>Воронки конверсии</w:t>
       </w:r>
       <w:bookmarkEnd w:id="31"/>
     </w:p>
     <w:p>
       <w:pPr>
-        <w:numPr>
-          <w:ilvl w:val="0"/>
-          <w:numId w:val="24"/>
-        </w:numPr>
+        <w:pStyle w:val="ab"/>
+        <w:ind w:firstLine="357"/>
+      </w:pPr>
+      <w:r>
+        <w:t>Для сбора статистика был использован сервис Яндекс.Метрика. Были выделены о</w:t>
+      </w:r>
+      <w:r>
+        <w:t>сн</w:t>
+      </w:r>
+      <w:r>
+        <w:t xml:space="preserve">овные цели, в рамках которых и отслеживались основные активности. </w:t>
+      </w:r>
+      <w:r>
+        <w:t xml:space="preserve">Информация о достижении такой цели передается в </w:t>
+      </w:r>
+      <w:proofErr w:type="spellStart"/>
+      <w:r>
+        <w:t>Яндекс.Метрику</w:t>
+      </w:r>
+      <w:proofErr w:type="spellEnd"/>
+      <w:r>
+        <w:t xml:space="preserve"> с помощью JavaScript, что позволяет отслеживать практически любые произвольные события. </w:t>
+      </w:r>
+    </w:p>
+    <w:p>
+      <w:pPr>
         <w:spacing w:after="0" w:line="360" w:lineRule="auto"/>
-        <w:ind w:left="714" w:hanging="357"/>
-      </w:pPr>
-      <w:r>
-        <w:t xml:space="preserve">Зашел на сайт </w:t>
-      </w:r>
-      <w:r>
-        <w:rPr>
-          <w:color w:val="000000"/>
-        </w:rPr>
-        <w:t>—</w:t>
-      </w:r>
-      <w:r>
-        <w:t xml:space="preserve"> не авторизовался </w:t>
-      </w:r>
-      <w:r>
-        <w:rPr>
-          <w:color w:val="000000"/>
-        </w:rPr>
-        <w:t>—</w:t>
-      </w:r>
-      <w:r>
-        <w:t xml:space="preserve"> произвел оплату</w:t>
-      </w:r>
-      <w:r>
-        <w:t>.</w:t>
-      </w:r>
-    </w:p>
-    <w:p>
-      <w:pPr>
-        <w:numPr>
-          <w:ilvl w:val="0"/>
-          <w:numId w:val="24"/>
-        </w:numPr>
-        <w:spacing w:after="240" w:line="360" w:lineRule="auto"/>
-        <w:ind w:left="714" w:hanging="357"/>
-        <w:jc w:val="both"/>
-      </w:pPr>
-      <w:r>
-        <w:t xml:space="preserve">Зашел на сайт </w:t>
-      </w:r>
-      <w:r>
-        <w:rPr>
-          <w:color w:val="000000"/>
-        </w:rPr>
-        <w:t>—</w:t>
-      </w:r>
-      <w:r>
-        <w:t xml:space="preserve"> авторизовался </w:t>
-      </w:r>
-      <w:r>
-        <w:rPr>
-          <w:color w:val="000000"/>
-        </w:rPr>
-        <w:t>—</w:t>
-      </w:r>
-      <w:r>
-        <w:t xml:space="preserve"> перешел в личный кабинет </w:t>
-      </w:r>
-      <w:r>
-        <w:rPr>
-          <w:color w:val="000000"/>
-        </w:rPr>
-        <w:t>—</w:t>
-      </w:r>
-      <w:r>
-        <w:t xml:space="preserve"> произвел оплату</w:t>
-      </w:r>
-      <w:r>
-        <w:t>.</w:t>
-      </w:r>
-    </w:p>
-    <w:p>
-      <w:r>
-        <w:br w:type="page"/>
-      </w:r>
-    </w:p>
-    <w:p>
-      <w:pPr>
-        <w:pStyle w:val="1"/>
         <w:ind w:firstLine="357"/>
       </w:pPr>
-      <w:bookmarkStart w:id="32" w:name="_Toc74991684"/>
-      <w:r>
-        <w:lastRenderedPageBreak/>
-        <w:t xml:space="preserve">7  </w:t>
-      </w:r>
-      <w:r>
-        <w:t xml:space="preserve">  </w:t>
-      </w:r>
-      <w:r>
-        <w:t>Тестирование</w:t>
+      <w:r>
+        <w:tab/>
+        <w:t>Ниже на Рис</w:t>
+      </w:r>
+      <w:r>
+        <w:t>унке</w:t>
+      </w:r>
+      <w:r>
+        <w:t xml:space="preserve"> 17 указаны статистические данные, полученные через </w:t>
+      </w:r>
+      <w:proofErr w:type="spellStart"/>
+      <w:r>
+        <w:t>Яндекс.Метрику</w:t>
+      </w:r>
+      <w:proofErr w:type="spellEnd"/>
+      <w:r>
+        <w:t xml:space="preserve"> по основным целям. </w:t>
+      </w:r>
+    </w:p>
+    <w:p>
+      <w:pPr>
+        <w:ind w:firstLine="357"/>
+      </w:pPr>
+      <w:r>
+        <w:rPr>
+          <w:noProof/>
+        </w:rPr>
+        <w:drawing>
+          <wp:inline distT="0" distB="0" distL="0" distR="0" wp14:anchorId="55D40B5B" wp14:editId="34D532B8">
+            <wp:extent cx="5940425" cy="2973744"/>
+            <wp:effectExtent l="0" t="0" r="3175" b="0"/>
+            <wp:docPr id="12" name="Рисунок 12" descr="https://sun9-5.userapi.com/impg/GtrH2GrYcZ9mqaUE-W3u7iq29CbrNqNM4IbQDw/tNChJrZvhyw.jpg?size=2018x1010&amp;quality=96&amp;sign=00b54e858b665d15708ad811b6ff9abc&amp;type=album"/>
+            <wp:cNvGraphicFramePr>
+              <a:graphicFrameLocks xmlns:a="http://schemas.openxmlformats.org/drawingml/2006/main" noChangeAspect="1"/>
+            </wp:cNvGraphicFramePr>
+            <a:graphic xmlns:a="http://schemas.openxmlformats.org/drawingml/2006/main">
+              <a:graphicData uri="http://schemas.openxmlformats.org/drawingml/2006/picture">
+                <pic:pic xmlns:pic="http://schemas.openxmlformats.org/drawingml/2006/picture">
+                  <pic:nvPicPr>
+                    <pic:cNvPr id="0" name="Picture 1" descr="https://sun9-5.userapi.com/impg/GtrH2GrYcZ9mqaUE-W3u7iq29CbrNqNM4IbQDw/tNChJrZvhyw.jpg?size=2018x1010&amp;quality=96&amp;sign=00b54e858b665d15708ad811b6ff9abc&amp;type=album"/>
+                    <pic:cNvPicPr>
+                      <a:picLocks noChangeAspect="1" noChangeArrowheads="1"/>
+                    </pic:cNvPicPr>
+                  </pic:nvPicPr>
+                  <pic:blipFill>
+                    <a:blip r:embed="rId24" cstate="print">
+                      <a:extLst>
+                        <a:ext uri="{28A0092B-C50C-407E-A947-70E740481C1C}">
+                          <a14:useLocalDpi xmlns:a14="http://schemas.microsoft.com/office/drawing/2010/main" val="0"/>
+                        </a:ext>
+                      </a:extLst>
+                    </a:blip>
+                    <a:srcRect/>
+                    <a:stretch>
+                      <a:fillRect/>
+                    </a:stretch>
+                  </pic:blipFill>
+                  <pic:spPr bwMode="auto">
+                    <a:xfrm>
+                      <a:off x="0" y="0"/>
+                      <a:ext cx="5940425" cy="2973744"/>
+                    </a:xfrm>
+                    <a:prstGeom prst="rect">
+                      <a:avLst/>
+                    </a:prstGeom>
+                    <a:noFill/>
+                    <a:ln>
+                      <a:noFill/>
+                    </a:ln>
+                  </pic:spPr>
+                </pic:pic>
+              </a:graphicData>
+            </a:graphic>
+          </wp:inline>
+        </w:drawing>
+      </w:r>
+    </w:p>
+    <w:p>
+      <w:pPr>
+        <w:spacing w:after="120" w:line="360" w:lineRule="auto"/>
+        <w:jc w:val="center"/>
+      </w:pPr>
+      <w:r>
+        <w:tab/>
+      </w:r>
+      <w:r>
+        <w:t>Рисунок 1</w:t>
+      </w:r>
+      <w:r>
+        <w:t>7</w:t>
+      </w:r>
+      <w:r>
+        <w:t xml:space="preserve"> </w:t>
+      </w:r>
+      <w:r>
+        <w:rPr>
+          <w:color w:val="000000"/>
+        </w:rPr>
+        <w:t>–</w:t>
+      </w:r>
+      <w:r>
+        <w:t xml:space="preserve"> Яндекс.Метрика</w:t>
+      </w:r>
+      <w:r>
+        <w:t>, цели</w:t>
+      </w:r>
+    </w:p>
+    <w:p>
+      <w:pPr>
+        <w:pStyle w:val="2"/>
+        <w:ind w:left="357" w:firstLine="431"/>
+      </w:pPr>
+      <w:bookmarkStart w:id="32" w:name="_Toc75016470"/>
+      <w:r>
+        <w:t>6.1 Вошли в аккаунт</w:t>
       </w:r>
       <w:bookmarkEnd w:id="32"/>
     </w:p>
     <w:p>
       <w:pPr>
-        <w:pBdr>
-          <w:top w:val="nil"/>
-          <w:left w:val="nil"/>
-          <w:bottom w:val="nil"/>
-          <w:right w:val="nil"/>
-          <w:between w:val="nil"/>
-        </w:pBdr>
-        <w:spacing w:after="0" w:line="360" w:lineRule="auto"/>
+        <w:pStyle w:val="ab"/>
         <w:ind w:firstLine="709"/>
-        <w:jc w:val="both"/>
-        <w:rPr>
-          <w:color w:val="00000A"/>
-        </w:rPr>
-      </w:pPr>
-      <w:r>
-        <w:rPr>
-          <w:color w:val="00000A"/>
-        </w:rPr>
-        <w:t>После реализации всех задач был проведен запланированный набор тестов. Он включает 3 вида тестирования:</w:t>
+      </w:pPr>
+      <w:r>
+        <w:t xml:space="preserve">Использование </w:t>
+      </w:r>
+      <w:proofErr w:type="spellStart"/>
+      <w:r>
+        <w:t>Яндекс.Метрики</w:t>
+      </w:r>
+      <w:proofErr w:type="spellEnd"/>
+      <w:r>
+        <w:t xml:space="preserve"> для учета количества вхождений в аккаунт позволит отследить количество людей, подключенных к системе и активно пользующихся авторизацией. Это также важно учитывать, поскольку именно авторизация позволяет пользователям смотреть свою статистику по последним месяцам, а исходя из этого можно определять, насколько пользователям важна эта информация.</w:t>
+      </w:r>
+    </w:p>
+    <w:p>
+      <w:pPr>
+        <w:pStyle w:val="ab"/>
+        <w:ind w:firstLine="709"/>
+      </w:pPr>
+      <w:r>
+        <w:t>Для выполнения условий данной воронки пользователю необходимо совершить следующие действия:</w:t>
       </w:r>
     </w:p>
     <w:p>
@@ -7870,7 +8437,7 @@
         <w:rPr>
           <w:color w:val="000000"/>
         </w:rPr>
-        <w:t>дымовое тестирование;</w:t>
+        <w:t>открыть страницу входа;</w:t>
       </w:r>
     </w:p>
     <w:p>
@@ -7900,7 +8467,8 @@
         <w:rPr>
           <w:color w:val="000000"/>
         </w:rPr>
-        <w:t>UI тесты;</w:t>
+        <w:lastRenderedPageBreak/>
+        <w:t>ввести данные в форму;</w:t>
       </w:r>
     </w:p>
     <w:p>
@@ -7930,7 +8498,16 @@
         <w:rPr>
           <w:color w:val="000000"/>
         </w:rPr>
-        <w:t>юзабилити тесты.</w:t>
+        <w:t>нажать кнопку «Войти».</w:t>
+      </w:r>
+    </w:p>
+    <w:p>
+      <w:pPr>
+        <w:pStyle w:val="ab"/>
+        <w:ind w:firstLine="709"/>
+      </w:pPr>
+      <w:r>
+        <w:t>Данные по конверсии и достижению целей для данного сценария представлены на рисунке 17, сценарий 4.</w:t>
       </w:r>
     </w:p>
     <w:p>
@@ -7938,33 +8515,28 @@
         <w:pStyle w:val="2"/>
         <w:ind w:left="357" w:firstLine="431"/>
       </w:pPr>
-      <w:bookmarkStart w:id="33" w:name="_Toc74991685"/>
-      <w:r>
-        <w:t>7.1 Дымовое тестирование</w:t>
+      <w:bookmarkStart w:id="33" w:name="_Toc75016471"/>
+      <w:r>
+        <w:t>6.2 Перешли в окно оплаты</w:t>
       </w:r>
       <w:bookmarkEnd w:id="33"/>
     </w:p>
     <w:p>
       <w:pPr>
-        <w:pBdr>
-          <w:top w:val="nil"/>
-          <w:left w:val="nil"/>
-          <w:bottom w:val="nil"/>
-          <w:right w:val="nil"/>
-          <w:between w:val="nil"/>
-        </w:pBdr>
-        <w:spacing w:after="0" w:line="360" w:lineRule="auto"/>
+        <w:pStyle w:val="ab"/>
         <w:ind w:firstLine="709"/>
-        <w:jc w:val="both"/>
-        <w:rPr>
-          <w:color w:val="00000A"/>
-        </w:rPr>
-      </w:pPr>
-      <w:r>
-        <w:rPr>
-          <w:color w:val="00000A"/>
-        </w:rPr>
-        <w:t>Для данного тестирования необходимо было проверить работоспособность сайта на следующих основных сценариях:</w:t>
+      </w:pPr>
+      <w:r>
+        <w:t>Учет количества переходов в окно оплаты является очень важным, так как именно оплата счетов является первостепенным назначением сайта. Отслеживается нажатие на кнопку «Оплатить онлайн» как для зарегистрированных пользователей, так и для незарегистрированных.</w:t>
+      </w:r>
+    </w:p>
+    <w:p>
+      <w:pPr>
+        <w:pStyle w:val="ab"/>
+        <w:ind w:firstLine="709"/>
+      </w:pPr>
+      <w:r>
+        <w:t>Для выполнения условий данной воронки пользователю необходимо:</w:t>
       </w:r>
     </w:p>
     <w:p>
@@ -7994,7 +8566,7 @@
         <w:rPr>
           <w:color w:val="000000"/>
         </w:rPr>
-        <w:t>оплата по номеру счета;</w:t>
+        <w:t>зайти на любую страницу;</w:t>
       </w:r>
     </w:p>
     <w:p>
@@ -8024,7 +8596,67 @@
         <w:rPr>
           <w:color w:val="000000"/>
         </w:rPr>
-        <w:t>авторизация;</w:t>
+        <w:t>нажать на кнопку «оплатить онлайн».</w:t>
+      </w:r>
+    </w:p>
+    <w:p>
+      <w:pPr>
+        <w:pStyle w:val="ab"/>
+        <w:ind w:firstLine="709"/>
+      </w:pPr>
+      <w:r>
+        <w:t>Данные по конверсии и достижению цели данного сценария представлены на рисунке 17, сценарий 2.</w:t>
+      </w:r>
+    </w:p>
+    <w:p>
+      <w:pPr>
+        <w:pStyle w:val="2"/>
+        <w:ind w:left="357" w:firstLine="431"/>
+        <w:rPr>
+          <w:lang w:val="en-US"/>
+        </w:rPr>
+      </w:pPr>
+      <w:bookmarkStart w:id="34" w:name="_Toc75016472"/>
+      <w:r>
+        <w:rPr>
+          <w:bCs/>
+        </w:rPr>
+        <w:t>6.</w:t>
+      </w:r>
+      <w:r>
+        <w:t>3 Перешли в Telegram</w:t>
+      </w:r>
+      <w:bookmarkEnd w:id="34"/>
+      <w:r>
+        <w:rPr>
+          <w:lang w:val="en-US"/>
+        </w:rPr>
+        <w:t xml:space="preserve"> </w:t>
+      </w:r>
+    </w:p>
+    <w:p>
+      <w:pPr>
+        <w:pStyle w:val="ab"/>
+        <w:ind w:firstLine="709"/>
+      </w:pPr>
+      <w:r>
+        <w:rPr>
+          <w:lang w:val="en-US"/>
+        </w:rPr>
+        <w:tab/>
+      </w:r>
+      <w:r>
+        <w:t>Учет количества переходов в бота важен, так как телеграмм-бот является одной из фич данного приложения. Это позволит понять, насколько важно пользователям иметь доступ к нашей системе через мессенджер и насколько это актуально.</w:t>
+      </w:r>
+    </w:p>
+    <w:p>
+      <w:pPr>
+        <w:pStyle w:val="ab"/>
+        <w:ind w:firstLine="709"/>
+      </w:pPr>
+      <w:r>
+        <w:tab/>
+        <w:t>Для выполнения условий данной воронки пользователю необходимо:</w:t>
       </w:r>
     </w:p>
     <w:p>
@@ -8054,7 +8686,7 @@
         <w:rPr>
           <w:color w:val="000000"/>
         </w:rPr>
-        <w:t>оплата выставленных коммунальных счетов;</w:t>
+        <w:t>пройти авторизацию;</w:t>
       </w:r>
     </w:p>
     <w:p>
@@ -8084,7 +8716,7 @@
         <w:rPr>
           <w:color w:val="000000"/>
         </w:rPr>
-        <w:t>просмотр статистики;</w:t>
+        <w:t>зайти в личный кабинет;</w:t>
       </w:r>
     </w:p>
     <w:p>
@@ -8114,7 +8746,68 @@
         <w:rPr>
           <w:color w:val="000000"/>
         </w:rPr>
-        <w:t>просмотр предыдущих выставленных счетов;</w:t>
+        <w:t>нажать на кнопку «Телеграм-бот».</w:t>
+      </w:r>
+    </w:p>
+    <w:p>
+      <w:pPr>
+        <w:pStyle w:val="ab"/>
+        <w:ind w:firstLine="709"/>
+      </w:pPr>
+      <w:r>
+        <w:t xml:space="preserve">Данные по конверсии и достижению целей для данного сценария представлены на </w:t>
+      </w:r>
+      <w:r>
+        <w:t>Р</w:t>
+      </w:r>
+      <w:r>
+        <w:t>исунке 17, сценарий 3.</w:t>
+      </w:r>
+    </w:p>
+    <w:p>
+      <w:r>
+        <w:br w:type="page"/>
+      </w:r>
+    </w:p>
+    <w:p>
+      <w:pPr>
+        <w:pStyle w:val="1"/>
+        <w:ind w:firstLine="357"/>
+      </w:pPr>
+      <w:bookmarkStart w:id="35" w:name="_Toc75016473"/>
+      <w:r>
+        <w:lastRenderedPageBreak/>
+        <w:t xml:space="preserve">7  </w:t>
+      </w:r>
+      <w:r>
+        <w:t xml:space="preserve">  </w:t>
+      </w:r>
+      <w:r>
+        <w:t>Тестирование</w:t>
+      </w:r>
+      <w:bookmarkEnd w:id="35"/>
+    </w:p>
+    <w:p>
+      <w:pPr>
+        <w:pBdr>
+          <w:top w:val="nil"/>
+          <w:left w:val="nil"/>
+          <w:bottom w:val="nil"/>
+          <w:right w:val="nil"/>
+          <w:between w:val="nil"/>
+        </w:pBdr>
+        <w:spacing w:after="0" w:line="360" w:lineRule="auto"/>
+        <w:ind w:firstLine="709"/>
+        <w:jc w:val="both"/>
+        <w:rPr>
+          <w:color w:val="00000A"/>
+        </w:rPr>
+      </w:pPr>
+      <w:r>
+        <w:rPr>
+          <w:color w:val="00000A"/>
+        </w:rPr>
+        <w:t>После реализации всех задач был проведен запланированный набор тестов. Он включает 3 вида тестирования:</w:t>
       </w:r>
     </w:p>
     <w:p>
@@ -8144,7 +8837,7 @@
         <w:rPr>
           <w:color w:val="000000"/>
         </w:rPr>
-        <w:t>просмотр вкладок «О нас», «Новости», «FAQ», «Документы»;</w:t>
+        <w:t>дымовое тестирование;</w:t>
       </w:r>
     </w:p>
     <w:p>
@@ -8174,7 +8867,7 @@
         <w:rPr>
           <w:color w:val="000000"/>
         </w:rPr>
-        <w:t>изменения пароля в личном кабинете;</w:t>
+        <w:t>UI тесты;</w:t>
       </w:r>
     </w:p>
     <w:p>
@@ -8204,7 +8897,41 @@
         <w:rPr>
           <w:color w:val="000000"/>
         </w:rPr>
-        <w:t>добавление и удаление домов и квартир;</w:t>
+        <w:t>юзабилити тесты.</w:t>
+      </w:r>
+    </w:p>
+    <w:p>
+      <w:pPr>
+        <w:pStyle w:val="2"/>
+        <w:ind w:left="357" w:firstLine="431"/>
+      </w:pPr>
+      <w:bookmarkStart w:id="36" w:name="_Toc75016474"/>
+      <w:r>
+        <w:t>7.1 Дымовое тестирование</w:t>
+      </w:r>
+      <w:bookmarkEnd w:id="36"/>
+    </w:p>
+    <w:p>
+      <w:pPr>
+        <w:pBdr>
+          <w:top w:val="nil"/>
+          <w:left w:val="nil"/>
+          <w:bottom w:val="nil"/>
+          <w:right w:val="nil"/>
+          <w:between w:val="nil"/>
+        </w:pBdr>
+        <w:spacing w:after="0" w:line="360" w:lineRule="auto"/>
+        <w:ind w:firstLine="709"/>
+        <w:jc w:val="both"/>
+        <w:rPr>
+          <w:color w:val="00000A"/>
+        </w:rPr>
+      </w:pPr>
+      <w:r>
+        <w:rPr>
+          <w:color w:val="00000A"/>
+        </w:rPr>
+        <w:t>Для данного тестирования необходимо было проверить работоспособность сайта на следующих основных сценариях:</w:t>
       </w:r>
     </w:p>
     <w:p>
@@ -8234,6 +8961,246 @@
         <w:rPr>
           <w:color w:val="000000"/>
         </w:rPr>
+        <w:t>оплата по номеру счета;</w:t>
+      </w:r>
+    </w:p>
+    <w:p>
+      <w:pPr>
+        <w:numPr>
+          <w:ilvl w:val="0"/>
+          <w:numId w:val="14"/>
+        </w:numPr>
+        <w:pBdr>
+          <w:top w:val="nil"/>
+          <w:left w:val="nil"/>
+          <w:bottom w:val="nil"/>
+          <w:right w:val="nil"/>
+          <w:between w:val="nil"/>
+        </w:pBdr>
+        <w:tabs>
+          <w:tab w:val="left" w:pos="993"/>
+        </w:tabs>
+        <w:spacing w:after="0" w:line="360" w:lineRule="auto"/>
+        <w:ind w:left="0" w:firstLine="709"/>
+        <w:jc w:val="both"/>
+        <w:rPr>
+          <w:color w:val="000000"/>
+        </w:rPr>
+      </w:pPr>
+      <w:r>
+        <w:rPr>
+          <w:color w:val="000000"/>
+        </w:rPr>
+        <w:t>авторизация;</w:t>
+      </w:r>
+    </w:p>
+    <w:p>
+      <w:pPr>
+        <w:numPr>
+          <w:ilvl w:val="0"/>
+          <w:numId w:val="14"/>
+        </w:numPr>
+        <w:pBdr>
+          <w:top w:val="nil"/>
+          <w:left w:val="nil"/>
+          <w:bottom w:val="nil"/>
+          <w:right w:val="nil"/>
+          <w:between w:val="nil"/>
+        </w:pBdr>
+        <w:tabs>
+          <w:tab w:val="left" w:pos="993"/>
+        </w:tabs>
+        <w:spacing w:after="0" w:line="360" w:lineRule="auto"/>
+        <w:ind w:left="0" w:firstLine="709"/>
+        <w:jc w:val="both"/>
+        <w:rPr>
+          <w:color w:val="000000"/>
+        </w:rPr>
+      </w:pPr>
+      <w:r>
+        <w:rPr>
+          <w:color w:val="000000"/>
+        </w:rPr>
+        <w:t>оплата выставленных коммунальных счетов;</w:t>
+      </w:r>
+    </w:p>
+    <w:p>
+      <w:pPr>
+        <w:numPr>
+          <w:ilvl w:val="0"/>
+          <w:numId w:val="14"/>
+        </w:numPr>
+        <w:pBdr>
+          <w:top w:val="nil"/>
+          <w:left w:val="nil"/>
+          <w:bottom w:val="nil"/>
+          <w:right w:val="nil"/>
+          <w:between w:val="nil"/>
+        </w:pBdr>
+        <w:tabs>
+          <w:tab w:val="left" w:pos="993"/>
+        </w:tabs>
+        <w:spacing w:after="0" w:line="360" w:lineRule="auto"/>
+        <w:ind w:left="0" w:firstLine="709"/>
+        <w:jc w:val="both"/>
+        <w:rPr>
+          <w:color w:val="000000"/>
+        </w:rPr>
+      </w:pPr>
+      <w:r>
+        <w:rPr>
+          <w:color w:val="000000"/>
+        </w:rPr>
+        <w:t>просмотр статистики;</w:t>
+      </w:r>
+    </w:p>
+    <w:p>
+      <w:pPr>
+        <w:numPr>
+          <w:ilvl w:val="0"/>
+          <w:numId w:val="14"/>
+        </w:numPr>
+        <w:pBdr>
+          <w:top w:val="nil"/>
+          <w:left w:val="nil"/>
+          <w:bottom w:val="nil"/>
+          <w:right w:val="nil"/>
+          <w:between w:val="nil"/>
+        </w:pBdr>
+        <w:tabs>
+          <w:tab w:val="left" w:pos="993"/>
+        </w:tabs>
+        <w:spacing w:after="0" w:line="360" w:lineRule="auto"/>
+        <w:ind w:left="0" w:firstLine="709"/>
+        <w:jc w:val="both"/>
+        <w:rPr>
+          <w:color w:val="000000"/>
+        </w:rPr>
+      </w:pPr>
+      <w:r>
+        <w:rPr>
+          <w:color w:val="000000"/>
+        </w:rPr>
+        <w:t>просмотр предыдущих выставленных счетов;</w:t>
+      </w:r>
+    </w:p>
+    <w:p>
+      <w:pPr>
+        <w:numPr>
+          <w:ilvl w:val="0"/>
+          <w:numId w:val="14"/>
+        </w:numPr>
+        <w:pBdr>
+          <w:top w:val="nil"/>
+          <w:left w:val="nil"/>
+          <w:bottom w:val="nil"/>
+          <w:right w:val="nil"/>
+          <w:between w:val="nil"/>
+        </w:pBdr>
+        <w:tabs>
+          <w:tab w:val="left" w:pos="993"/>
+        </w:tabs>
+        <w:spacing w:after="0" w:line="360" w:lineRule="auto"/>
+        <w:ind w:left="0" w:firstLine="709"/>
+        <w:jc w:val="both"/>
+        <w:rPr>
+          <w:color w:val="000000"/>
+        </w:rPr>
+      </w:pPr>
+      <w:r>
+        <w:rPr>
+          <w:color w:val="000000"/>
+        </w:rPr>
+        <w:t>просмотр вкладок «О нас», «Новости», «FAQ», «Документы»;</w:t>
+      </w:r>
+    </w:p>
+    <w:p>
+      <w:pPr>
+        <w:numPr>
+          <w:ilvl w:val="0"/>
+          <w:numId w:val="14"/>
+        </w:numPr>
+        <w:pBdr>
+          <w:top w:val="nil"/>
+          <w:left w:val="nil"/>
+          <w:bottom w:val="nil"/>
+          <w:right w:val="nil"/>
+          <w:between w:val="nil"/>
+        </w:pBdr>
+        <w:tabs>
+          <w:tab w:val="left" w:pos="993"/>
+        </w:tabs>
+        <w:spacing w:after="0" w:line="360" w:lineRule="auto"/>
+        <w:ind w:left="0" w:firstLine="709"/>
+        <w:jc w:val="both"/>
+        <w:rPr>
+          <w:color w:val="000000"/>
+        </w:rPr>
+      </w:pPr>
+      <w:r>
+        <w:rPr>
+          <w:color w:val="000000"/>
+        </w:rPr>
+        <w:t>изменения пароля в личном кабинете;</w:t>
+      </w:r>
+    </w:p>
+    <w:p>
+      <w:pPr>
+        <w:numPr>
+          <w:ilvl w:val="0"/>
+          <w:numId w:val="14"/>
+        </w:numPr>
+        <w:pBdr>
+          <w:top w:val="nil"/>
+          <w:left w:val="nil"/>
+          <w:bottom w:val="nil"/>
+          <w:right w:val="nil"/>
+          <w:between w:val="nil"/>
+        </w:pBdr>
+        <w:tabs>
+          <w:tab w:val="left" w:pos="993"/>
+        </w:tabs>
+        <w:spacing w:after="0" w:line="360" w:lineRule="auto"/>
+        <w:ind w:left="0" w:firstLine="709"/>
+        <w:jc w:val="both"/>
+        <w:rPr>
+          <w:color w:val="000000"/>
+        </w:rPr>
+      </w:pPr>
+      <w:r>
+        <w:rPr>
+          <w:color w:val="000000"/>
+        </w:rPr>
+        <w:t>добавление и удаление домов и квартир;</w:t>
+      </w:r>
+    </w:p>
+    <w:p>
+      <w:pPr>
+        <w:numPr>
+          <w:ilvl w:val="0"/>
+          <w:numId w:val="14"/>
+        </w:numPr>
+        <w:pBdr>
+          <w:top w:val="nil"/>
+          <w:left w:val="nil"/>
+          <w:bottom w:val="nil"/>
+          <w:right w:val="nil"/>
+          <w:between w:val="nil"/>
+        </w:pBdr>
+        <w:tabs>
+          <w:tab w:val="left" w:pos="993"/>
+        </w:tabs>
+        <w:spacing w:after="0" w:line="360" w:lineRule="auto"/>
+        <w:ind w:left="0" w:firstLine="709"/>
+        <w:jc w:val="both"/>
+        <w:rPr>
+          <w:color w:val="000000"/>
+        </w:rPr>
+      </w:pPr>
+      <w:r>
+        <w:rPr>
+          <w:color w:val="000000"/>
+        </w:rPr>
         <w:t>добавление и удаление пользователей.</w:t>
       </w:r>
     </w:p>
@@ -8263,7 +9230,49 @@
         <w:rPr>
           <w:color w:val="000000"/>
         </w:rPr>
-        <w:t>Mozilla Firefox, Google Chrome, Yandex Browser, Opera</w:t>
+        <w:t xml:space="preserve">Mozilla Firefox, Google </w:t>
+      </w:r>
+      <w:proofErr w:type="spellStart"/>
+      <w:r>
+        <w:rPr>
+          <w:color w:val="000000"/>
+        </w:rPr>
+        <w:t>Chrome</w:t>
+      </w:r>
+      <w:proofErr w:type="spellEnd"/>
+      <w:r>
+        <w:rPr>
+          <w:color w:val="000000"/>
+        </w:rPr>
+        <w:t xml:space="preserve">, </w:t>
+      </w:r>
+      <w:proofErr w:type="spellStart"/>
+      <w:r>
+        <w:rPr>
+          <w:color w:val="000000"/>
+        </w:rPr>
+        <w:t>Yandex</w:t>
+      </w:r>
+      <w:proofErr w:type="spellEnd"/>
+      <w:r>
+        <w:rPr>
+          <w:color w:val="000000"/>
+        </w:rPr>
+        <w:t xml:space="preserve"> </w:t>
+      </w:r>
+      <w:proofErr w:type="spellStart"/>
+      <w:r>
+        <w:rPr>
+          <w:color w:val="000000"/>
+        </w:rPr>
+        <w:t>Browser</w:t>
+      </w:r>
+      <w:proofErr w:type="spellEnd"/>
+      <w:r>
+        <w:rPr>
+          <w:color w:val="000000"/>
+        </w:rPr>
+        <w:t>, Opera</w:t>
       </w:r>
       <w:r>
         <w:rPr>
@@ -9172,11 +10181,11 @@
         <w:pStyle w:val="2"/>
         <w:ind w:left="357" w:firstLine="431"/>
       </w:pPr>
-      <w:bookmarkStart w:id="34" w:name="_Toc74991686"/>
+      <w:bookmarkStart w:id="37" w:name="_Toc75016475"/>
       <w:r>
         <w:t>7.2 UI тесты</w:t>
       </w:r>
-      <w:bookmarkEnd w:id="34"/>
+      <w:bookmarkEnd w:id="37"/>
     </w:p>
     <w:p>
       <w:pPr>
@@ -14687,11 +15696,11 @@
         <w:spacing w:before="120"/>
         <w:ind w:left="357" w:firstLine="431"/>
       </w:pPr>
-      <w:bookmarkStart w:id="35" w:name="_Toc74991687"/>
+      <w:bookmarkStart w:id="38" w:name="_Toc75016476"/>
       <w:r>
         <w:t>7.3 Юзабилити тесты</w:t>
       </w:r>
-      <w:bookmarkEnd w:id="35"/>
+      <w:bookmarkEnd w:id="38"/>
     </w:p>
     <w:p>
       <w:pPr>
@@ -14732,7 +15741,7 @@
       <w:pPr>
         <w:numPr>
           <w:ilvl w:val="0"/>
-          <w:numId w:val="10"/>
+          <w:numId w:val="14"/>
         </w:numPr>
         <w:pBdr>
           <w:top w:val="nil"/>
@@ -14741,16 +15750,19 @@
           <w:right w:val="nil"/>
           <w:between w:val="nil"/>
         </w:pBdr>
+        <w:tabs>
+          <w:tab w:val="left" w:pos="993"/>
+        </w:tabs>
         <w:spacing w:after="0" w:line="360" w:lineRule="auto"/>
-        <w:ind w:firstLine="709"/>
+        <w:ind w:left="0" w:firstLine="709"/>
         <w:jc w:val="both"/>
         <w:rPr>
-          <w:color w:val="00000A"/>
-        </w:rPr>
-      </w:pPr>
-      <w:r>
-        <w:rPr>
-          <w:color w:val="00000A"/>
+          <w:color w:val="000000"/>
+        </w:rPr>
+      </w:pPr>
+      <w:r>
+        <w:rPr>
+          <w:color w:val="000000"/>
         </w:rPr>
         <w:t>авторизация;</w:t>
       </w:r>
@@ -14759,7 +15771,7 @@
       <w:pPr>
         <w:numPr>
           <w:ilvl w:val="0"/>
-          <w:numId w:val="10"/>
+          <w:numId w:val="14"/>
         </w:numPr>
         <w:pBdr>
           <w:top w:val="nil"/>
@@ -14768,16 +15780,19 @@
           <w:right w:val="nil"/>
           <w:between w:val="nil"/>
         </w:pBdr>
+        <w:tabs>
+          <w:tab w:val="left" w:pos="993"/>
+        </w:tabs>
         <w:spacing w:after="0" w:line="360" w:lineRule="auto"/>
-        <w:ind w:firstLine="709"/>
+        <w:ind w:left="0" w:firstLine="709"/>
         <w:jc w:val="both"/>
         <w:rPr>
-          <w:color w:val="00000A"/>
-        </w:rPr>
-      </w:pPr>
-      <w:r>
-        <w:rPr>
-          <w:color w:val="00000A"/>
+          <w:color w:val="000000"/>
+        </w:rPr>
+      </w:pPr>
+      <w:r>
+        <w:rPr>
+          <w:color w:val="000000"/>
         </w:rPr>
         <w:t>оплата счета без авторизации;</w:t>
       </w:r>
@@ -14786,7 +15801,7 @@
       <w:pPr>
         <w:numPr>
           <w:ilvl w:val="0"/>
-          <w:numId w:val="10"/>
+          <w:numId w:val="14"/>
         </w:numPr>
         <w:pBdr>
           <w:top w:val="nil"/>
@@ -14795,16 +15810,19 @@
           <w:right w:val="nil"/>
           <w:between w:val="nil"/>
         </w:pBdr>
+        <w:tabs>
+          <w:tab w:val="left" w:pos="993"/>
+        </w:tabs>
         <w:spacing w:after="0" w:line="360" w:lineRule="auto"/>
-        <w:ind w:firstLine="709"/>
+        <w:ind w:left="0" w:firstLine="709"/>
         <w:jc w:val="both"/>
         <w:rPr>
-          <w:color w:val="00000A"/>
-        </w:rPr>
-      </w:pPr>
-      <w:r>
-        <w:rPr>
-          <w:color w:val="00000A"/>
+          <w:color w:val="000000"/>
+        </w:rPr>
+      </w:pPr>
+      <w:r>
+        <w:rPr>
+          <w:color w:val="000000"/>
         </w:rPr>
         <w:t>оплата счёта будучи авторизованным;</w:t>
       </w:r>
@@ -14813,7 +15831,7 @@
       <w:pPr>
         <w:numPr>
           <w:ilvl w:val="0"/>
-          <w:numId w:val="10"/>
+          <w:numId w:val="14"/>
         </w:numPr>
         <w:pBdr>
           <w:top w:val="nil"/>
@@ -14822,16 +15840,19 @@
           <w:right w:val="nil"/>
           <w:between w:val="nil"/>
         </w:pBdr>
+        <w:tabs>
+          <w:tab w:val="left" w:pos="993"/>
+        </w:tabs>
         <w:spacing w:after="0" w:line="360" w:lineRule="auto"/>
-        <w:ind w:firstLine="709"/>
+        <w:ind w:left="0" w:firstLine="709"/>
         <w:jc w:val="both"/>
         <w:rPr>
-          <w:color w:val="00000A"/>
-        </w:rPr>
-      </w:pPr>
-      <w:r>
-        <w:rPr>
-          <w:color w:val="00000A"/>
+          <w:color w:val="000000"/>
+        </w:rPr>
+      </w:pPr>
+      <w:r>
+        <w:rPr>
+          <w:color w:val="000000"/>
         </w:rPr>
         <w:t>просмотр вкладки «О нас»;</w:t>
       </w:r>
@@ -14840,7 +15861,7 @@
       <w:pPr>
         <w:numPr>
           <w:ilvl w:val="0"/>
-          <w:numId w:val="10"/>
+          <w:numId w:val="14"/>
         </w:numPr>
         <w:pBdr>
           <w:top w:val="nil"/>
@@ -14849,16 +15870,19 @@
           <w:right w:val="nil"/>
           <w:between w:val="nil"/>
         </w:pBdr>
+        <w:tabs>
+          <w:tab w:val="left" w:pos="993"/>
+        </w:tabs>
         <w:spacing w:after="0" w:line="360" w:lineRule="auto"/>
-        <w:ind w:firstLine="709"/>
+        <w:ind w:left="0" w:firstLine="709"/>
         <w:jc w:val="both"/>
         <w:rPr>
-          <w:color w:val="00000A"/>
-        </w:rPr>
-      </w:pPr>
-      <w:r>
-        <w:rPr>
-          <w:color w:val="00000A"/>
+          <w:color w:val="000000"/>
+        </w:rPr>
+      </w:pPr>
+      <w:r>
+        <w:rPr>
+          <w:color w:val="000000"/>
         </w:rPr>
         <w:t>просмотр вкладки «Новости»;</w:t>
       </w:r>
@@ -14867,7 +15891,7 @@
       <w:pPr>
         <w:numPr>
           <w:ilvl w:val="0"/>
-          <w:numId w:val="10"/>
+          <w:numId w:val="14"/>
         </w:numPr>
         <w:pBdr>
           <w:top w:val="nil"/>
@@ -14876,16 +15900,19 @@
           <w:right w:val="nil"/>
           <w:between w:val="nil"/>
         </w:pBdr>
+        <w:tabs>
+          <w:tab w:val="left" w:pos="993"/>
+        </w:tabs>
         <w:spacing w:after="0" w:line="360" w:lineRule="auto"/>
-        <w:ind w:firstLine="709"/>
+        <w:ind w:left="0" w:firstLine="709"/>
         <w:jc w:val="both"/>
         <w:rPr>
-          <w:color w:val="00000A"/>
-        </w:rPr>
-      </w:pPr>
-      <w:r>
-        <w:rPr>
-          <w:color w:val="00000A"/>
+          <w:color w:val="000000"/>
+        </w:rPr>
+      </w:pPr>
+      <w:r>
+        <w:rPr>
+          <w:color w:val="000000"/>
         </w:rPr>
         <w:t>просмотр вкладки «FAQ»;</w:t>
       </w:r>
@@ -14894,7 +15921,7 @@
       <w:pPr>
         <w:numPr>
           <w:ilvl w:val="0"/>
-          <w:numId w:val="10"/>
+          <w:numId w:val="14"/>
         </w:numPr>
         <w:pBdr>
           <w:top w:val="nil"/>
@@ -14903,16 +15930,19 @@
           <w:right w:val="nil"/>
           <w:between w:val="nil"/>
         </w:pBdr>
+        <w:tabs>
+          <w:tab w:val="left" w:pos="993"/>
+        </w:tabs>
         <w:spacing w:after="0" w:line="360" w:lineRule="auto"/>
-        <w:ind w:firstLine="709"/>
+        <w:ind w:left="0" w:firstLine="709"/>
         <w:jc w:val="both"/>
         <w:rPr>
-          <w:color w:val="00000A"/>
-        </w:rPr>
-      </w:pPr>
-      <w:r>
-        <w:rPr>
-          <w:color w:val="00000A"/>
+          <w:color w:val="000000"/>
+        </w:rPr>
+      </w:pPr>
+      <w:r>
+        <w:rPr>
+          <w:color w:val="000000"/>
         </w:rPr>
         <w:t>просмотр вкладки «Документы»;</w:t>
       </w:r>
@@ -14921,7 +15951,7 @@
       <w:pPr>
         <w:numPr>
           <w:ilvl w:val="0"/>
-          <w:numId w:val="10"/>
+          <w:numId w:val="14"/>
         </w:numPr>
         <w:pBdr>
           <w:top w:val="nil"/>
@@ -14930,16 +15960,19 @@
           <w:right w:val="nil"/>
           <w:between w:val="nil"/>
         </w:pBdr>
+        <w:tabs>
+          <w:tab w:val="left" w:pos="993"/>
+        </w:tabs>
         <w:spacing w:after="0" w:line="360" w:lineRule="auto"/>
-        <w:ind w:firstLine="709"/>
+        <w:ind w:left="0" w:firstLine="709"/>
         <w:jc w:val="both"/>
         <w:rPr>
-          <w:color w:val="00000A"/>
-        </w:rPr>
-      </w:pPr>
-      <w:r>
-        <w:rPr>
-          <w:color w:val="00000A"/>
+          <w:color w:val="000000"/>
+        </w:rPr>
+      </w:pPr>
+      <w:r>
+        <w:rPr>
+          <w:color w:val="000000"/>
         </w:rPr>
         <w:t>просмотр задолженностей;</w:t>
       </w:r>
@@ -14948,7 +15981,7 @@
       <w:pPr>
         <w:numPr>
           <w:ilvl w:val="0"/>
-          <w:numId w:val="10"/>
+          <w:numId w:val="14"/>
         </w:numPr>
         <w:pBdr>
           <w:top w:val="nil"/>
@@ -14957,16 +15990,19 @@
           <w:right w:val="nil"/>
           <w:between w:val="nil"/>
         </w:pBdr>
+        <w:tabs>
+          <w:tab w:val="left" w:pos="993"/>
+        </w:tabs>
         <w:spacing w:after="0" w:line="360" w:lineRule="auto"/>
-        <w:ind w:firstLine="709"/>
+        <w:ind w:left="0" w:firstLine="709"/>
         <w:jc w:val="both"/>
         <w:rPr>
-          <w:color w:val="00000A"/>
-        </w:rPr>
-      </w:pPr>
-      <w:r>
-        <w:rPr>
-          <w:color w:val="00000A"/>
+          <w:color w:val="000000"/>
+        </w:rPr>
+      </w:pPr>
+      <w:r>
+        <w:rPr>
+          <w:color w:val="000000"/>
         </w:rPr>
         <w:t>просмотр истории платежей;</w:t>
       </w:r>
@@ -14975,7 +16011,7 @@
       <w:pPr>
         <w:numPr>
           <w:ilvl w:val="0"/>
-          <w:numId w:val="10"/>
+          <w:numId w:val="14"/>
         </w:numPr>
         <w:pBdr>
           <w:top w:val="nil"/>
@@ -14984,16 +16020,19 @@
           <w:right w:val="nil"/>
           <w:between w:val="nil"/>
         </w:pBdr>
+        <w:tabs>
+          <w:tab w:val="left" w:pos="993"/>
+        </w:tabs>
         <w:spacing w:after="0" w:line="360" w:lineRule="auto"/>
-        <w:ind w:firstLine="709"/>
+        <w:ind w:left="0" w:firstLine="709"/>
         <w:jc w:val="both"/>
         <w:rPr>
-          <w:color w:val="00000A"/>
-        </w:rPr>
-      </w:pPr>
-      <w:r>
-        <w:rPr>
-          <w:color w:val="00000A"/>
+          <w:color w:val="000000"/>
+        </w:rPr>
+      </w:pPr>
+      <w:r>
+        <w:rPr>
+          <w:color w:val="000000"/>
         </w:rPr>
         <w:t>редактирование информации в личном кабинете;</w:t>
       </w:r>
@@ -15002,7 +16041,7 @@
       <w:pPr>
         <w:numPr>
           <w:ilvl w:val="0"/>
-          <w:numId w:val="10"/>
+          <w:numId w:val="14"/>
         </w:numPr>
         <w:pBdr>
           <w:top w:val="nil"/>
@@ -15011,16 +16050,19 @@
           <w:right w:val="nil"/>
           <w:between w:val="nil"/>
         </w:pBdr>
+        <w:tabs>
+          <w:tab w:val="left" w:pos="993"/>
+        </w:tabs>
         <w:spacing w:after="0" w:line="360" w:lineRule="auto"/>
-        <w:ind w:firstLine="709"/>
+        <w:ind w:left="0" w:firstLine="709"/>
         <w:jc w:val="both"/>
         <w:rPr>
-          <w:color w:val="00000A"/>
-        </w:rPr>
-      </w:pPr>
-      <w:r>
-        <w:rPr>
-          <w:color w:val="00000A"/>
+          <w:color w:val="000000"/>
+        </w:rPr>
+      </w:pPr>
+      <w:r>
+        <w:rPr>
+          <w:color w:val="000000"/>
         </w:rPr>
         <w:t>возврат на главную страницу;</w:t>
       </w:r>
@@ -15029,7 +16071,7 @@
       <w:pPr>
         <w:numPr>
           <w:ilvl w:val="0"/>
-          <w:numId w:val="10"/>
+          <w:numId w:val="14"/>
         </w:numPr>
         <w:pBdr>
           <w:top w:val="nil"/>
@@ -15038,16 +16080,19 @@
           <w:right w:val="nil"/>
           <w:between w:val="nil"/>
         </w:pBdr>
+        <w:tabs>
+          <w:tab w:val="left" w:pos="993"/>
+        </w:tabs>
         <w:spacing w:after="0" w:line="360" w:lineRule="auto"/>
-        <w:ind w:firstLine="709"/>
+        <w:ind w:left="0" w:firstLine="709"/>
         <w:jc w:val="both"/>
         <w:rPr>
-          <w:color w:val="00000A"/>
-        </w:rPr>
-      </w:pPr>
-      <w:r>
-        <w:rPr>
-          <w:color w:val="00000A"/>
+          <w:color w:val="000000"/>
+        </w:rPr>
+      </w:pPr>
+      <w:r>
+        <w:rPr>
+          <w:color w:val="000000"/>
         </w:rPr>
         <w:t>переход к боту в «Telegram»;</w:t>
       </w:r>
@@ -15056,7 +16101,7 @@
       <w:pPr>
         <w:numPr>
           <w:ilvl w:val="0"/>
-          <w:numId w:val="10"/>
+          <w:numId w:val="14"/>
         </w:numPr>
         <w:pBdr>
           <w:top w:val="nil"/>
@@ -15065,16 +16110,19 @@
           <w:right w:val="nil"/>
           <w:between w:val="nil"/>
         </w:pBdr>
+        <w:tabs>
+          <w:tab w:val="left" w:pos="993"/>
+        </w:tabs>
         <w:spacing w:after="0" w:line="360" w:lineRule="auto"/>
-        <w:ind w:firstLine="709"/>
+        <w:ind w:left="0" w:firstLine="709"/>
         <w:jc w:val="both"/>
         <w:rPr>
-          <w:color w:val="00000A"/>
-        </w:rPr>
-      </w:pPr>
-      <w:r>
-        <w:rPr>
-          <w:color w:val="00000A"/>
+          <w:color w:val="000000"/>
+        </w:rPr>
+      </w:pPr>
+      <w:r>
+        <w:rPr>
+          <w:color w:val="000000"/>
         </w:rPr>
         <w:t>выход из аккаунта.</w:t>
       </w:r>
@@ -17398,12 +18446,12 @@
         </w:numPr>
         <w:ind w:left="357" w:hanging="357"/>
       </w:pPr>
-      <w:bookmarkStart w:id="36" w:name="_Toc74991688"/>
+      <w:bookmarkStart w:id="39" w:name="_Toc75016477"/>
       <w:r>
         <w:lastRenderedPageBreak/>
         <w:t>Использованные технологии</w:t>
       </w:r>
-      <w:bookmarkEnd w:id="36"/>
+      <w:bookmarkEnd w:id="39"/>
     </w:p>
     <w:p>
       <w:pPr>
@@ -17423,8 +18471,13 @@
         </w:rPr>
         <w:t>e</w:t>
       </w:r>
-      <w:r>
-        <w:t>nd части приложения.</w:t>
+      <w:proofErr w:type="spellStart"/>
+      <w:r>
+        <w:t>nd</w:t>
+      </w:r>
+      <w:proofErr w:type="spellEnd"/>
+      <w:r>
+        <w:t xml:space="preserve"> части приложения.</w:t>
       </w:r>
     </w:p>
     <w:p>
@@ -17444,13 +18497,53 @@
         <w:jc w:val="both"/>
       </w:pPr>
       <w:r>
-        <w:t xml:space="preserve"> Слой доступа к данным и взаимодействия с базой данной реализован с помощью фреймворка Spring Data JPA. Для управления схемой базы данных используется библиотека Liquibase. Для сокращения количества однотипного кода в Entity и DTO классах была использована библиотека Lombok. Для автоматизации сборки проекта использован Apache Maven. Для формирован</w:t>
+        <w:t xml:space="preserve"> Слой доступа к данным и взаимодействия с базой данной реализован с помощью фреймворка Spring Data JPA. Для управления схемой базы данных используется библиотека </w:t>
+      </w:r>
+      <w:proofErr w:type="spellStart"/>
+      <w:r>
+        <w:t>Liquibase</w:t>
+      </w:r>
+      <w:proofErr w:type="spellEnd"/>
+      <w:r>
+        <w:t xml:space="preserve">. Для сокращения количества однотипного кода в </w:t>
+      </w:r>
+      <w:proofErr w:type="spellStart"/>
+      <w:r>
+        <w:t>Entity</w:t>
+      </w:r>
+      <w:proofErr w:type="spellEnd"/>
+      <w:r>
+        <w:t xml:space="preserve"> и DTO классах была использована библиотека </w:t>
+      </w:r>
+      <w:proofErr w:type="spellStart"/>
+      <w:r>
+        <w:t>Lombok</w:t>
+      </w:r>
+      <w:proofErr w:type="spellEnd"/>
+      <w:r>
+        <w:t xml:space="preserve">. Для автоматизации сборки проекта использован Apache </w:t>
+      </w:r>
+      <w:proofErr w:type="spellStart"/>
+      <w:r>
+        <w:t>Maven</w:t>
+      </w:r>
+      <w:proofErr w:type="spellEnd"/>
+      <w:r>
+        <w:t>. Для формирован</w:t>
       </w:r>
       <w:r>
         <w:t>ия</w:t>
       </w:r>
       <w:r>
-        <w:t xml:space="preserve"> PDF чеков используется библиотека iText.</w:t>
+        <w:t xml:space="preserve"> PDF чеков используется библиотека </w:t>
+      </w:r>
+      <w:proofErr w:type="spellStart"/>
+      <w:r>
+        <w:t>iText</w:t>
+      </w:r>
+      <w:proofErr w:type="spellEnd"/>
+      <w:r>
+        <w:t>.</w:t>
       </w:r>
     </w:p>
     <w:p>
@@ -17460,7 +18553,15 @@
         <w:jc w:val="both"/>
       </w:pPr>
       <w:r>
-        <w:t>В качестве реляционной СУБД использовалась PostgreSQL.</w:t>
+        <w:t xml:space="preserve">В качестве реляционной СУБД использовалась </w:t>
+      </w:r>
+      <w:proofErr w:type="spellStart"/>
+      <w:r>
+        <w:t>PostgreSQL</w:t>
+      </w:r>
+      <w:proofErr w:type="spellEnd"/>
+      <w:r>
+        <w:t>.</w:t>
       </w:r>
     </w:p>
     <w:p>
@@ -17470,7 +18571,15 @@
         <w:jc w:val="both"/>
       </w:pPr>
       <w:r>
-        <w:t>Теперь перейдём к технологиям, которые были использованы во Frontend части системы.</w:t>
+        <w:t xml:space="preserve">Теперь перейдём к технологиям, которые были использованы во </w:t>
+      </w:r>
+      <w:proofErr w:type="spellStart"/>
+      <w:r>
+        <w:t>Frontend</w:t>
+      </w:r>
+      <w:proofErr w:type="spellEnd"/>
+      <w:r>
+        <w:t xml:space="preserve"> части системы.</w:t>
       </w:r>
     </w:p>
     <w:p>
@@ -17480,8 +18589,13 @@
         <w:jc w:val="both"/>
       </w:pPr>
       <w:r>
-        <w:t>Первое —  это JavaScript библиотека React</w:t>
-      </w:r>
+        <w:t xml:space="preserve">Первое —  это JavaScript библиотека </w:t>
+      </w:r>
+      <w:proofErr w:type="spellStart"/>
+      <w:r>
+        <w:t>React</w:t>
+      </w:r>
+      <w:proofErr w:type="spellEnd"/>
       <w:r>
         <w:rPr>
           <w:lang w:val="en-US"/>
@@ -17499,7 +18613,23 @@
         <w:jc w:val="both"/>
       </w:pPr>
       <w:r>
-        <w:t>Также используется Node Package Manager — менеджер пакетов, входящий в состав Node.js.</w:t>
+        <w:t xml:space="preserve">Также используется </w:t>
+      </w:r>
+      <w:proofErr w:type="spellStart"/>
+      <w:r>
+        <w:t>Node</w:t>
+      </w:r>
+      <w:proofErr w:type="spellEnd"/>
+      <w:r>
+        <w:t xml:space="preserve"> </w:t>
+      </w:r>
+      <w:proofErr w:type="spellStart"/>
+      <w:r>
+        <w:t>Package</w:t>
+      </w:r>
+      <w:proofErr w:type="spellEnd"/>
+      <w:r>
+        <w:t xml:space="preserve"> Manager — менеджер пакетов, входящий в состав Node.js.</w:t>
       </w:r>
     </w:p>
     <w:p>
@@ -17509,7 +18639,15 @@
         <w:jc w:val="both"/>
       </w:pPr>
       <w:r>
-        <w:t>Для создания метрик была использована Яндекс.Метрика. Для внедрения счетчиков был использован модуль react-yandex-metrica. Яндекс.Метрика дает широкий набор отслеживаемых параметров, благодаря чему можно более точно отслеживать действия пользователей.</w:t>
+        <w:t xml:space="preserve">Для создания метрик была использована Яндекс.Метрика. Для внедрения счетчиков был использован модуль </w:t>
+      </w:r>
+      <w:proofErr w:type="spellStart"/>
+      <w:r>
+        <w:t>react-yandex-metrica</w:t>
+      </w:r>
+      <w:proofErr w:type="spellEnd"/>
+      <w:r>
+        <w:t>. Яндекс.Метрика дает широкий набор отслеживаемых параметров, благодаря чему можно более точно отслеживать действия пользователей.</w:t>
       </w:r>
     </w:p>
     <w:p>
@@ -17519,7 +18657,23 @@
         <w:jc w:val="both"/>
       </w:pPr>
       <w:r>
-        <w:t xml:space="preserve">Для создания бота был использован язык Python и библиотека telegram-bot. Данная библиотека предоставляет широкую функциональность для создания различных видов ботов, в том числе для необходимой нам отправки документов. Получение данных от сервера происходит с помощью библиотеки requests. </w:t>
+        <w:t xml:space="preserve">Для создания бота был использован язык Python и библиотека </w:t>
+      </w:r>
+      <w:proofErr w:type="spellStart"/>
+      <w:r>
+        <w:t>telegram-bot</w:t>
+      </w:r>
+      <w:proofErr w:type="spellEnd"/>
+      <w:r>
+        <w:t xml:space="preserve">. Данная библиотека предоставляет широкую функциональность для создания различных видов ботов, в том числе для необходимой нам отправки документов. Получение данных от сервера происходит с помощью библиотеки </w:t>
+      </w:r>
+      <w:proofErr w:type="spellStart"/>
+      <w:r>
+        <w:t>requests</w:t>
+      </w:r>
+      <w:proofErr w:type="spellEnd"/>
+      <w:r>
+        <w:t xml:space="preserve">. </w:t>
       </w:r>
       <w:r>
         <w:br w:type="page"/>
@@ -17530,14 +18684,14 @@
         <w:pStyle w:val="1"/>
         <w:jc w:val="center"/>
       </w:pPr>
-      <w:bookmarkStart w:id="37" w:name="_32hioqz" w:colFirst="0" w:colLast="0"/>
-      <w:bookmarkStart w:id="38" w:name="_Toc74991689"/>
-      <w:bookmarkEnd w:id="37"/>
+      <w:bookmarkStart w:id="40" w:name="_32hioqz" w:colFirst="0" w:colLast="0"/>
+      <w:bookmarkStart w:id="41" w:name="_Toc75016478"/>
+      <w:bookmarkEnd w:id="40"/>
       <w:r>
         <w:lastRenderedPageBreak/>
         <w:t>Заключение</w:t>
       </w:r>
-      <w:bookmarkEnd w:id="38"/>
+      <w:bookmarkEnd w:id="41"/>
     </w:p>
     <w:p>
       <w:pPr>
@@ -17564,7 +18718,15 @@
         <w:t>Р</w:t>
       </w:r>
       <w:r>
-        <w:t>азработана Frontend часть сайта, развернутая на удаленном сервере</w:t>
+        <w:t xml:space="preserve">азработана </w:t>
+      </w:r>
+      <w:proofErr w:type="spellStart"/>
+      <w:r>
+        <w:t>Frontend</w:t>
+      </w:r>
+      <w:proofErr w:type="spellEnd"/>
+      <w:r>
+        <w:t xml:space="preserve"> часть сайта, развернутая на удаленном сервере</w:t>
       </w:r>
       <w:r>
         <w:t>.</w:t>
@@ -17585,7 +18747,15 @@
         <w:t>Р</w:t>
       </w:r>
       <w:r>
-        <w:t>азработана Backend часть сайта, развернутая на удаленном сервере</w:t>
+        <w:t xml:space="preserve">азработана </w:t>
+      </w:r>
+      <w:proofErr w:type="spellStart"/>
+      <w:r>
+        <w:t>Backend</w:t>
+      </w:r>
+      <w:proofErr w:type="spellEnd"/>
+      <w:r>
+        <w:t xml:space="preserve"> часть сайта, развернутая на удаленном сервере</w:t>
       </w:r>
       <w:r>
         <w:t>.</w:t>
@@ -17606,7 +18776,23 @@
         <w:t>Б</w:t>
       </w:r>
       <w:r>
-        <w:t>ыла создана связь между Frontend и Backend частями приложения</w:t>
+        <w:t xml:space="preserve">ыла создана связь между </w:t>
+      </w:r>
+      <w:proofErr w:type="spellStart"/>
+      <w:r>
+        <w:t>Frontend</w:t>
+      </w:r>
+      <w:proofErr w:type="spellEnd"/>
+      <w:r>
+        <w:t xml:space="preserve"> и </w:t>
+      </w:r>
+      <w:proofErr w:type="spellStart"/>
+      <w:r>
+        <w:t>Backend</w:t>
+      </w:r>
+      <w:proofErr w:type="spellEnd"/>
+      <w:r>
+        <w:t xml:space="preserve"> частями приложения</w:t>
       </w:r>
       <w:r>
         <w:t>.</w:t>
@@ -17690,12 +18876,12 @@
         <w:pStyle w:val="1"/>
         <w:jc w:val="center"/>
       </w:pPr>
-      <w:bookmarkStart w:id="39" w:name="_Toc74991690"/>
+      <w:bookmarkStart w:id="42" w:name="_Toc75016479"/>
       <w:r>
         <w:lastRenderedPageBreak/>
         <w:t>Список использованных источников</w:t>
       </w:r>
-      <w:bookmarkEnd w:id="39"/>
+      <w:bookmarkEnd w:id="42"/>
     </w:p>
     <w:p>
       <w:pPr>
@@ -17720,7 +18906,7 @@
         </w:rPr>
         <w:t>Using Liquibase with PostgreSQL – URL:</w:t>
       </w:r>
-      <w:hyperlink r:id="rId24">
+      <w:hyperlink r:id="rId25">
         <w:r>
           <w:rPr>
             <w:highlight w:val="white"/>
@@ -17729,7 +18915,7 @@
           <w:t xml:space="preserve"> </w:t>
         </w:r>
       </w:hyperlink>
-      <w:hyperlink r:id="rId25">
+      <w:hyperlink r:id="rId26">
         <w:r>
           <w:rPr>
             <w:color w:val="1155CC"/>
@@ -17797,9 +18983,27 @@
           <w:szCs w:val="27"/>
           <w:highlight w:val="white"/>
         </w:rPr>
-        <w:t>Документация ReactJS – URL:</w:t>
-      </w:r>
-      <w:hyperlink r:id="rId26">
+        <w:t xml:space="preserve">Документация </w:t>
+      </w:r>
+      <w:proofErr w:type="spellStart"/>
+      <w:r>
+        <w:rPr>
+          <w:sz w:val="27"/>
+          <w:szCs w:val="27"/>
+          <w:highlight w:val="white"/>
+        </w:rPr>
+        <w:t>ReactJS</w:t>
+      </w:r>
+      <w:proofErr w:type="spellEnd"/>
+      <w:r>
+        <w:rPr>
+          <w:sz w:val="27"/>
+          <w:szCs w:val="27"/>
+          <w:highlight w:val="white"/>
+        </w:rPr>
+        <w:t xml:space="preserve"> – URL:</w:t>
+      </w:r>
+      <w:hyperlink r:id="rId27">
         <w:r>
           <w:rPr>
             <w:sz w:val="27"/>
@@ -17809,7 +19013,7 @@
           <w:t xml:space="preserve"> </w:t>
         </w:r>
       </w:hyperlink>
-      <w:hyperlink r:id="rId27">
+      <w:hyperlink r:id="rId28">
         <w:r>
           <w:rPr>
             <w:color w:val="1155CC"/>
@@ -17869,11 +19073,33 @@
           <w:highlight w:val="white"/>
         </w:rPr>
       </w:pPr>
+      <w:proofErr w:type="spellStart"/>
       <w:r>
         <w:rPr>
           <w:highlight w:val="white"/>
         </w:rPr>
-        <w:t>Фаулер M. UML. Основы, 3 е издание. / Фаулер М. – Пер. с англ. – СПб: Символ Плюс, 2005. – 192 с.</w:t>
+        <w:t>Фаулер</w:t>
+      </w:r>
+      <w:proofErr w:type="spellEnd"/>
+      <w:r>
+        <w:rPr>
+          <w:highlight w:val="white"/>
+        </w:rPr>
+        <w:t xml:space="preserve"> M. UML. Основы, 3 е издание. / </w:t>
+      </w:r>
+      <w:proofErr w:type="spellStart"/>
+      <w:r>
+        <w:rPr>
+          <w:highlight w:val="white"/>
+        </w:rPr>
+        <w:t>Фаулер</w:t>
+      </w:r>
+      <w:proofErr w:type="spellEnd"/>
+      <w:r>
+        <w:rPr>
+          <w:highlight w:val="white"/>
+        </w:rPr>
+        <w:t xml:space="preserve"> М. – Пер. с англ. – СПб: Символ Плюс, 2005. – 192 с.</w:t>
       </w:r>
     </w:p>
     <w:p>
@@ -17895,9 +19121,23 @@
         <w:rPr>
           <w:highlight w:val="white"/>
         </w:rPr>
-        <w:t>Информационный ресурс Baeldung. – URL:</w:t>
-      </w:r>
-      <w:hyperlink r:id="rId28">
+        <w:t xml:space="preserve">Информационный ресурс </w:t>
+      </w:r>
+      <w:proofErr w:type="spellStart"/>
+      <w:r>
+        <w:rPr>
+          <w:highlight w:val="white"/>
+        </w:rPr>
+        <w:t>Baeldung</w:t>
+      </w:r>
+      <w:proofErr w:type="spellEnd"/>
+      <w:r>
+        <w:rPr>
+          <w:highlight w:val="white"/>
+        </w:rPr>
+        <w:t>. – URL:</w:t>
+      </w:r>
+      <w:hyperlink r:id="rId29">
         <w:r>
           <w:rPr>
             <w:highlight w:val="white"/>
@@ -17905,7 +19145,7 @@
           <w:t xml:space="preserve"> </w:t>
         </w:r>
       </w:hyperlink>
-      <w:hyperlink r:id="rId29">
+      <w:hyperlink r:id="rId30">
         <w:r>
           <w:rPr>
             <w:color w:val="1155CC"/>
@@ -17952,7 +19192,7 @@
       </w:pPr>
     </w:p>
     <w:sectPr>
-      <w:footerReference w:type="default" r:id="rId30"/>
+      <w:footerReference w:type="default" r:id="rId31"/>
       <w:pgSz w:w="11906" w:h="16838"/>
       <w:pgMar w:top="1134" w:right="850" w:bottom="1134" w:left="1701" w:header="709" w:footer="709" w:gutter="0"/>
       <w:pgNumType w:start="1"/>
@@ -18032,7 +19272,7 @@
         <w:noProof/>
         <w:color w:val="000000"/>
       </w:rPr>
-      <w:t>2</w:t>
+      <w:t>34</w:t>
     </w:r>
     <w:r>
       <w:rPr>
@@ -20384,6 +21624,119 @@
     </w:lvl>
   </w:abstractNum>
   <w:abstractNum w:abstractNumId="21" w15:restartNumberingAfterBreak="0">
+    <w:nsid w:val="50731FB1"/>
+    <w:multiLevelType w:val="hybridMultilevel"/>
+    <w:tmpl w:val="FFBEC9DC"/>
+    <w:lvl w:ilvl="0" w:tplc="E946E618">
+      <w:start w:val="1"/>
+      <w:numFmt w:val="bullet"/>
+      <w:lvlText w:val=""/>
+      <w:lvlJc w:val="left"/>
+      <w:pPr>
+        <w:ind w:left="1571" w:hanging="360"/>
+      </w:pPr>
+      <w:rPr>
+        <w:rFonts w:ascii="Symbol" w:hAnsi="Symbol" w:hint="default"/>
+      </w:rPr>
+    </w:lvl>
+    <w:lvl w:ilvl="1" w:tplc="04190003" w:tentative="1">
+      <w:start w:val="1"/>
+      <w:numFmt w:val="bullet"/>
+      <w:lvlText w:val="o"/>
+      <w:lvlJc w:val="left"/>
+      <w:pPr>
+        <w:ind w:left="2291" w:hanging="360"/>
+      </w:pPr>
+      <w:rPr>
+        <w:rFonts w:ascii="Courier New" w:hAnsi="Courier New" w:cs="Courier New" w:hint="default"/>
+      </w:rPr>
+    </w:lvl>
+    <w:lvl w:ilvl="2" w:tplc="04190005" w:tentative="1">
+      <w:start w:val="1"/>
+      <w:numFmt w:val="bullet"/>
+      <w:lvlText w:val=""/>
+      <w:lvlJc w:val="left"/>
+      <w:pPr>
+        <w:ind w:left="3011" w:hanging="360"/>
+      </w:pPr>
+      <w:rPr>
+        <w:rFonts w:ascii="Wingdings" w:hAnsi="Wingdings" w:hint="default"/>
+      </w:rPr>
+    </w:lvl>
+    <w:lvl w:ilvl="3" w:tplc="04190001" w:tentative="1">
+      <w:start w:val="1"/>
+      <w:numFmt w:val="bullet"/>
+      <w:lvlText w:val=""/>
+      <w:lvlJc w:val="left"/>
+      <w:pPr>
+        <w:ind w:left="3731" w:hanging="360"/>
+      </w:pPr>
+      <w:rPr>
+        <w:rFonts w:ascii="Symbol" w:hAnsi="Symbol" w:hint="default"/>
+      </w:rPr>
+    </w:lvl>
+    <w:lvl w:ilvl="4" w:tplc="04190003" w:tentative="1">
+      <w:start w:val="1"/>
+      <w:numFmt w:val="bullet"/>
+      <w:lvlText w:val="o"/>
+      <w:lvlJc w:val="left"/>
+      <w:pPr>
+        <w:ind w:left="4451" w:hanging="360"/>
+      </w:pPr>
+      <w:rPr>
+        <w:rFonts w:ascii="Courier New" w:hAnsi="Courier New" w:cs="Courier New" w:hint="default"/>
+      </w:rPr>
+    </w:lvl>
+    <w:lvl w:ilvl="5" w:tplc="04190005" w:tentative="1">
+      <w:start w:val="1"/>
+      <w:numFmt w:val="bullet"/>
+      <w:lvlText w:val=""/>
+      <w:lvlJc w:val="left"/>
+      <w:pPr>
+        <w:ind w:left="5171" w:hanging="360"/>
+      </w:pPr>
+      <w:rPr>
+        <w:rFonts w:ascii="Wingdings" w:hAnsi="Wingdings" w:hint="default"/>
+      </w:rPr>
+    </w:lvl>
+    <w:lvl w:ilvl="6" w:tplc="04190001" w:tentative="1">
+      <w:start w:val="1"/>
+      <w:numFmt w:val="bullet"/>
+      <w:lvlText w:val=""/>
+      <w:lvlJc w:val="left"/>
+      <w:pPr>
+        <w:ind w:left="5891" w:hanging="360"/>
+      </w:pPr>
+      <w:rPr>
+        <w:rFonts w:ascii="Symbol" w:hAnsi="Symbol" w:hint="default"/>
+      </w:rPr>
+    </w:lvl>
+    <w:lvl w:ilvl="7" w:tplc="04190003" w:tentative="1">
+      <w:start w:val="1"/>
+      <w:numFmt w:val="bullet"/>
+      <w:lvlText w:val="o"/>
+      <w:lvlJc w:val="left"/>
+      <w:pPr>
+        <w:ind w:left="6611" w:hanging="360"/>
+      </w:pPr>
+      <w:rPr>
+        <w:rFonts w:ascii="Courier New" w:hAnsi="Courier New" w:cs="Courier New" w:hint="default"/>
+      </w:rPr>
+    </w:lvl>
+    <w:lvl w:ilvl="8" w:tplc="04190005" w:tentative="1">
+      <w:start w:val="1"/>
+      <w:numFmt w:val="bullet"/>
+      <w:lvlText w:val=""/>
+      <w:lvlJc w:val="left"/>
+      <w:pPr>
+        <w:ind w:left="7331" w:hanging="360"/>
+      </w:pPr>
+      <w:rPr>
+        <w:rFonts w:ascii="Wingdings" w:hAnsi="Wingdings" w:hint="default"/>
+      </w:rPr>
+    </w:lvl>
+  </w:abstractNum>
+  <w:abstractNum w:abstractNumId="22" w15:restartNumberingAfterBreak="0">
     <w:nsid w:val="557B0F75"/>
     <w:multiLevelType w:val="hybridMultilevel"/>
     <w:tmpl w:val="3DF2B846"/>
@@ -20472,7 +21825,7 @@
       </w:pPr>
     </w:lvl>
   </w:abstractNum>
-  <w:abstractNum w:abstractNumId="22" w15:restartNumberingAfterBreak="0">
+  <w:abstractNum w:abstractNumId="23" w15:restartNumberingAfterBreak="0">
     <w:nsid w:val="5CE50816"/>
     <w:multiLevelType w:val="multilevel"/>
     <w:tmpl w:val="B61E42BE"/>
@@ -20558,7 +21911,7 @@
       </w:pPr>
     </w:lvl>
   </w:abstractNum>
-  <w:abstractNum w:abstractNumId="23" w15:restartNumberingAfterBreak="0">
+  <w:abstractNum w:abstractNumId="24" w15:restartNumberingAfterBreak="0">
     <w:nsid w:val="5EEA7203"/>
     <w:multiLevelType w:val="multilevel"/>
     <w:tmpl w:val="76507746"/>
@@ -20672,7 +22025,7 @@
       </w:rPr>
     </w:lvl>
   </w:abstractNum>
-  <w:abstractNum w:abstractNumId="24" w15:restartNumberingAfterBreak="0">
+  <w:abstractNum w:abstractNumId="25" w15:restartNumberingAfterBreak="0">
     <w:nsid w:val="65582521"/>
     <w:multiLevelType w:val="multilevel"/>
     <w:tmpl w:val="53544BDE"/>
@@ -20785,7 +22138,7 @@
       </w:rPr>
     </w:lvl>
   </w:abstractNum>
-  <w:abstractNum w:abstractNumId="25" w15:restartNumberingAfterBreak="0">
+  <w:abstractNum w:abstractNumId="26" w15:restartNumberingAfterBreak="0">
     <w:nsid w:val="6D8718AC"/>
     <w:multiLevelType w:val="hybridMultilevel"/>
     <w:tmpl w:val="CDDC1EE4"/>
@@ -20877,7 +22230,7 @@
       </w:pPr>
     </w:lvl>
   </w:abstractNum>
-  <w:abstractNum w:abstractNumId="26" w15:restartNumberingAfterBreak="0">
+  <w:abstractNum w:abstractNumId="27" w15:restartNumberingAfterBreak="0">
     <w:nsid w:val="752D0738"/>
     <w:multiLevelType w:val="multilevel"/>
     <w:tmpl w:val="54080968"/>
@@ -20991,7 +22344,7 @@
       </w:rPr>
     </w:lvl>
   </w:abstractNum>
-  <w:abstractNum w:abstractNumId="27" w15:restartNumberingAfterBreak="0">
+  <w:abstractNum w:abstractNumId="28" w15:restartNumberingAfterBreak="0">
     <w:nsid w:val="782E447F"/>
     <w:multiLevelType w:val="multilevel"/>
     <w:tmpl w:val="DFB0219A"/>
@@ -21104,7 +22457,7 @@
       </w:rPr>
     </w:lvl>
   </w:abstractNum>
-  <w:abstractNum w:abstractNumId="28" w15:restartNumberingAfterBreak="0">
+  <w:abstractNum w:abstractNumId="29" w15:restartNumberingAfterBreak="0">
     <w:nsid w:val="79521514"/>
     <w:multiLevelType w:val="hybridMultilevel"/>
     <w:tmpl w:val="54C0AEF0"/>
@@ -21196,7 +22549,7 @@
       </w:pPr>
     </w:lvl>
   </w:abstractNum>
-  <w:abstractNum w:abstractNumId="29" w15:restartNumberingAfterBreak="0">
+  <w:abstractNum w:abstractNumId="30" w15:restartNumberingAfterBreak="0">
     <w:nsid w:val="7B786C71"/>
     <w:multiLevelType w:val="hybridMultilevel"/>
     <w:tmpl w:val="FE9C55EE"/>
@@ -21319,13 +22672,13 @@
     <w:abstractNumId w:val="0"/>
   </w:num>
   <w:num w:numId="11">
-    <w:abstractNumId w:val="22"/>
+    <w:abstractNumId w:val="23"/>
   </w:num>
   <w:num w:numId="12">
-    <w:abstractNumId w:val="24"/>
+    <w:abstractNumId w:val="25"/>
   </w:num>
   <w:num w:numId="13">
-    <w:abstractNumId w:val="27"/>
+    <w:abstractNumId w:val="28"/>
   </w:num>
   <w:num w:numId="14">
     <w:abstractNumId w:val="17"/>
@@ -21340,7 +22693,7 @@
     <w:abstractNumId w:val="11"/>
   </w:num>
   <w:num w:numId="18">
-    <w:abstractNumId w:val="25"/>
+    <w:abstractNumId w:val="26"/>
   </w:num>
   <w:num w:numId="19">
     <w:abstractNumId w:val="13"/>
@@ -21349,10 +22702,10 @@
     <w:abstractNumId w:val="6"/>
   </w:num>
   <w:num w:numId="21">
-    <w:abstractNumId w:val="26"/>
+    <w:abstractNumId w:val="27"/>
   </w:num>
   <w:num w:numId="22">
-    <w:abstractNumId w:val="23"/>
+    <w:abstractNumId w:val="24"/>
   </w:num>
   <w:num w:numId="23">
     <w:abstractNumId w:val="15"/>
@@ -21361,22 +22714,25 @@
     <w:abstractNumId w:val="16"/>
   </w:num>
   <w:num w:numId="25">
-    <w:abstractNumId w:val="21"/>
+    <w:abstractNumId w:val="22"/>
   </w:num>
   <w:num w:numId="26">
-    <w:abstractNumId w:val="28"/>
+    <w:abstractNumId w:val="29"/>
   </w:num>
   <w:num w:numId="27">
     <w:abstractNumId w:val="7"/>
   </w:num>
   <w:num w:numId="28">
-    <w:abstractNumId w:val="29"/>
+    <w:abstractNumId w:val="30"/>
   </w:num>
   <w:num w:numId="29">
     <w:abstractNumId w:val="20"/>
   </w:num>
   <w:num w:numId="30">
     <w:abstractNumId w:val="19"/>
+  </w:num>
+  <w:num w:numId="31">
+    <w:abstractNumId w:val="21"/>
   </w:num>
 </w:numbering>
 </file>
@@ -21504,7 +22860,6 @@
     <w:lsdException w:name="HTML Sample" w:semiHidden="1" w:unhideWhenUsed="1"/>
     <w:lsdException w:name="HTML Typewriter" w:semiHidden="1" w:unhideWhenUsed="1"/>
     <w:lsdException w:name="HTML Variable" w:semiHidden="1" w:unhideWhenUsed="1"/>
-    <w:lsdException w:name="Normal Table" w:semiHidden="1" w:unhideWhenUsed="1"/>
     <w:lsdException w:name="annotation subject" w:semiHidden="1" w:unhideWhenUsed="1"/>
     <w:lsdException w:name="No List" w:semiHidden="1" w:unhideWhenUsed="1"/>
     <w:lsdException w:name="Outline List 1" w:semiHidden="1" w:unhideWhenUsed="1"/>
@@ -21547,11 +22902,8 @@
     <w:lsdException w:name="Table Contemporary" w:semiHidden="1" w:unhideWhenUsed="1"/>
     <w:lsdException w:name="Table Elegant" w:semiHidden="1" w:unhideWhenUsed="1"/>
     <w:lsdException w:name="Table Professional" w:semiHidden="1" w:unhideWhenUsed="1"/>
-    <w:lsdException w:name="Table Subtle 1" w:semiHidden="1" w:unhideWhenUsed="1"/>
     <w:lsdException w:name="Table Subtle 2" w:semiHidden="1" w:unhideWhenUsed="1"/>
     <w:lsdException w:name="Table Web 1" w:semiHidden="1" w:unhideWhenUsed="1"/>
-    <w:lsdException w:name="Table Web 2" w:semiHidden="1" w:unhideWhenUsed="1"/>
-    <w:lsdException w:name="Table Web 3" w:semiHidden="1" w:unhideWhenUsed="1"/>
     <w:lsdException w:name="Balloon Text" w:semiHidden="1" w:unhideWhenUsed="1"/>
     <w:lsdException w:name="Table Grid" w:uiPriority="39"/>
     <w:lsdException w:name="Table Theme" w:semiHidden="1" w:unhideWhenUsed="1"/>
@@ -22136,6 +23488,32 @@
       <w:szCs w:val="20"/>
     </w:rPr>
   </w:style>
+  <w:style w:type="paragraph" w:customStyle="1" w:styleId="ab">
+    <w:name w:val="Основной текст курс"/>
+    <w:basedOn w:val="a"/>
+    <w:link w:val="ac"/>
+    <w:qFormat/>
+    <w:rsid w:val="00BE4B8A"/>
+    <w:pPr>
+      <w:spacing w:after="0" w:line="360" w:lineRule="auto"/>
+      <w:ind w:firstLine="851"/>
+      <w:jc w:val="both"/>
+    </w:pPr>
+    <w:rPr>
+      <w:rFonts w:eastAsiaTheme="minorHAnsi"/>
+      <w:lang w:eastAsia="en-US"/>
+    </w:rPr>
+  </w:style>
+  <w:style w:type="character" w:customStyle="1" w:styleId="ac">
+    <w:name w:val="Основной текст курс Знак"/>
+    <w:basedOn w:val="a0"/>
+    <w:link w:val="ab"/>
+    <w:rsid w:val="00BE4B8A"/>
+    <w:rPr>
+      <w:rFonts w:eastAsiaTheme="minorHAnsi"/>
+      <w:lang w:eastAsia="en-US"/>
+    </w:rPr>
+  </w:style>
 </w:styles>
 </file>
 
@@ -22464,7 +23842,7 @@
 </file>
 
 <file path=customXml/itemProps1.xml><?xml version="1.0" encoding="utf-8"?>
-<ds:datastoreItem xmlns:ds="http://schemas.openxmlformats.org/officeDocument/2006/customXml" ds:itemID="{0EFD8D61-9967-4021-BB1B-E1CCB75D9907}">
+<ds:datastoreItem xmlns:ds="http://schemas.openxmlformats.org/officeDocument/2006/customXml" ds:itemID="{1A28DC5A-CE4A-4C51-ABB0-B5DE1819E65A}">
   <ds:schemaRefs>
     <ds:schemaRef ds:uri="http://schemas.openxmlformats.org/officeDocument/2006/bibliography"/>
   </ds:schemaRefs>

</xml_diff>